<commit_message>
Update front page and Italy
</commit_message>
<xml_diff>
--- a/docs/nato/it/air.docx
+++ b/docs/nato/it/air.docx
@@ -1,6 +1,6 @@
 
 <file path=word/document.xml><?xml version="1.0" encoding="utf-8"?>
-<w:document xmlns:wpc="http://schemas.microsoft.com/office/word/2010/wordprocessingCanvas" xmlns:mc="http://schemas.openxmlformats.org/markup-compatibility/2006" xmlns:o="urn:schemas-microsoft-com:office:office" xmlns:r="http://schemas.openxmlformats.org/officeDocument/2006/relationships" xmlns:m="http://schemas.openxmlformats.org/officeDocument/2006/math" xmlns:v="urn:schemas-microsoft-com:vml" xmlns:wp14="http://schemas.microsoft.com/office/word/2010/wordprocessingDrawing" xmlns:wp="http://schemas.openxmlformats.org/drawingml/2006/wordprocessingDrawing" xmlns:w10="urn:schemas-microsoft-com:office:word" xmlns:w="http://schemas.openxmlformats.org/wordprocessingml/2006/main" xmlns:w14="http://schemas.microsoft.com/office/word/2010/wordml" xmlns:wpg="http://schemas.microsoft.com/office/word/2010/wordprocessingGroup" xmlns:wpi="http://schemas.microsoft.com/office/word/2010/wordprocessingInk" xmlns:wne="http://schemas.microsoft.com/office/word/2006/wordml" xmlns:wps="http://schemas.microsoft.com/office/word/2010/wordprocessingShape" mc:Ignorable="w14 wp14">
+<w:document xmlns:wpc="http://schemas.microsoft.com/office/word/2010/wordprocessingCanvas" xmlns:cx="http://schemas.microsoft.com/office/drawing/2014/chartex" xmlns:cx1="http://schemas.microsoft.com/office/drawing/2015/9/8/chartex" xmlns:cx2="http://schemas.microsoft.com/office/drawing/2015/10/21/chartex" xmlns:mc="http://schemas.openxmlformats.org/markup-compatibility/2006" xmlns:o="urn:schemas-microsoft-com:office:office" xmlns:r="http://schemas.openxmlformats.org/officeDocument/2006/relationships" xmlns:m="http://schemas.openxmlformats.org/officeDocument/2006/math" xmlns:v="urn:schemas-microsoft-com:vml" xmlns:wp14="http://schemas.microsoft.com/office/word/2010/wordprocessingDrawing" xmlns:wp="http://schemas.openxmlformats.org/drawingml/2006/wordprocessingDrawing" xmlns:w10="urn:schemas-microsoft-com:office:word" xmlns:w="http://schemas.openxmlformats.org/wordprocessingml/2006/main" xmlns:w14="http://schemas.microsoft.com/office/word/2010/wordml" xmlns:w15="http://schemas.microsoft.com/office/word/2012/wordml" xmlns:w16se="http://schemas.microsoft.com/office/word/2015/wordml/symex" xmlns:wpg="http://schemas.microsoft.com/office/word/2010/wordprocessingGroup" xmlns:wpi="http://schemas.microsoft.com/office/word/2010/wordprocessingInk" xmlns:wne="http://schemas.microsoft.com/office/word/2006/wordml" xmlns:wps="http://schemas.microsoft.com/office/word/2010/wordprocessingShape" mc:Ignorable="w14 w15 w16se wp14">
   <w:body>
     <w:p>
       <w:r>
@@ -46,7 +46,7 @@
       </w:r>
     </w:p>
     <w:p>
-      <w:hyperlink r:id="rId5" w:anchor="Italian_Air_Force_(Aeronautica_Militare)" w:history="1">
+      <w:hyperlink r:id="rId4" w:anchor="Italian_Air_Force_(Aeronautica_Militare)" w:history="1">
         <w:proofErr w:type="spellStart"/>
         <w:r>
           <w:rPr>
@@ -71,7 +71,24 @@
         <w:t>The Tornado was developed jointly by Britain, Germany and Italy.  Eventually almost 1000 Tornados were produced in three main variants: The ADV or Air Defence Variant; IDS</w:t>
       </w:r>
       <w:r>
-        <w:t xml:space="preserve"> or Interdictor/Strike variant and; ECR, the Electronic Combat Reconnaissance version. Italy was primarily focused on the IDS and purchased 100 examples to fulfill the strike role.  Italy converted 16 of these to ECRs but not until 1998, so they do not figure into Northern Fury.  For the Air superiority role, the AM was counting on the much delayed Eurofighter Typhoon to replace its aging fleet of Starfighters, but since the first production would be more than a decade away (in 2003), a solutions was needed.  Therefore 24 British ADV aircraft were leased from the RAF and flown by the AM</w:t>
+        <w:t xml:space="preserve"> or Interdictor/Strike variant and; ECR, the Electronic Combat Reconnaissance version. Italy was primarily focused on the IDS and purchased 100 examples to fulfill the strike role.  </w:t>
+      </w:r>
+      <w:r>
+        <w:t>Eventually converting</w:t>
+      </w:r>
+      <w:r>
+        <w:t xml:space="preserve"> 16 of these to ECRs but not until 1998, so they do not figure into Northern Fury.  For the Air superiority role, the AM was counting on the much delayed Eurofighter Typhoon to replace its aging fleet of Starfighters, but since the first production would be more than a decade away (in 2003), a </w:t>
+      </w:r>
+      <w:r>
+        <w:t xml:space="preserve">quick </w:t>
+      </w:r>
+      <w:proofErr w:type="gramStart"/>
+      <w:r>
+        <w:t>solutions</w:t>
+      </w:r>
+      <w:proofErr w:type="gramEnd"/>
+      <w:r>
+        <w:t xml:space="preserve"> was needed.  Therefore 24 British ADV aircraft were leased from the RAF and flown by the AM</w:t>
       </w:r>
       <w:r>
         <w:t xml:space="preserve">; historically this deal was made in 1993 with acceptance in 1995 but in Northern Fury these dates are advanced by two years to 1991 and 1993 respectively. </w:t>
@@ -516,7 +533,7 @@
                     <pic:cNvPicPr/>
                   </pic:nvPicPr>
                   <pic:blipFill>
-                    <a:blip r:embed="rId6">
+                    <a:blip r:embed="rId5">
                       <a:extLst>
                         <a:ext uri="{28A0092B-C50C-407E-A947-70E740481C1C}">
                           <a14:useLocalDpi xmlns:a14="http://schemas.microsoft.com/office/drawing/2010/main" val="0"/>
@@ -544,7 +561,7 @@
       </w:r>
     </w:p>
     <w:p>
-      <w:hyperlink r:id="rId7" w:history="1">
+      <w:hyperlink r:id="rId6" w:history="1">
         <w:r>
           <w:rPr>
             <w:rStyle w:val="Hyperlink"/>
@@ -557,7 +574,13 @@
         <w:t xml:space="preserve">: </w:t>
       </w:r>
       <w:r>
-        <w:t xml:space="preserve">Most of NATO used the Starfighter for a time but it became the backbone of Italy’s AM for many years with the last one not retiring until 2004.  With over 360 received, by 1994 most were the </w:t>
+        <w:t xml:space="preserve">Most of NATO used the Starfighter for a time but </w:t>
+      </w:r>
+      <w:r>
+        <w:t xml:space="preserve">as it’s popularity faded in many countries, </w:t>
+      </w:r>
+      <w:r>
+        <w:t xml:space="preserve">it became the backbone of Italy’s AM for many years with the last one not retiring until 2004.  With over 360 received, by 1994 most were the </w:t>
       </w:r>
       <w:proofErr w:type="spellStart"/>
       <w:r>
@@ -568,7 +591,13 @@
         <w:t xml:space="preserve"> built F-104S and with over 100 destroyed in accidents the older variants had all but disappeared.</w:t>
       </w:r>
       <w:r>
-        <w:t xml:space="preserve"> Used primarily as air to air interceptors the F-104S was the ultimate version with improved radar, increased stability and much needed safety improvements.  147 of these were subsequently modified to the ASA (Weapons Systems Update) standard improving the radar once again with a ‘Look-down – Shoot-down’ capability.  The ASA-2, which all were later modified to could fire ‘all-aspect’ Aim-9L Sidewinders, Aim-7 Sparrow and </w:t>
+        <w:t xml:space="preserve"> Used primarily as air to air interceptors the F-104S was the ultimate </w:t>
+      </w:r>
+      <w:r>
+        <w:t xml:space="preserve">fighter </w:t>
+      </w:r>
+      <w:r>
+        <w:t xml:space="preserve">version with improved radar, increased stability and much needed safety improvements.  147 were subsequently modified to the ASA (Weapons Systems Update) standard improving the radar once again with a ‘Look-down – Shoot-down’ capability.  The ASA-2, which all were later modified to could fire ‘all-aspect’ Aim-9L Sidewinders, Aim-7 Sparrow and </w:t>
       </w:r>
       <w:proofErr w:type="spellStart"/>
       <w:r>
@@ -1063,7 +1092,7 @@
                     <pic:cNvPicPr/>
                   </pic:nvPicPr>
                   <pic:blipFill>
-                    <a:blip r:embed="rId8">
+                    <a:blip r:embed="rId7">
                       <a:extLst>
                         <a:ext uri="{28A0092B-C50C-407E-A947-70E740481C1C}">
                           <a14:useLocalDpi xmlns:a14="http://schemas.microsoft.com/office/drawing/2010/main" val="0"/>
@@ -1091,7 +1120,7 @@
       </w:r>
     </w:p>
     <w:p>
-      <w:hyperlink r:id="rId9" w:history="1">
+      <w:hyperlink r:id="rId8" w:history="1">
         <w:r>
           <w:rPr>
             <w:rStyle w:val="Hyperlink"/>
@@ -1234,7 +1263,10 @@
           </w:tcPr>
           <w:p>
             <w:r>
-              <w:t>18</w:t>
+              <w:t>1</w:t>
+            </w:r>
+            <w:r>
+              <w:t>6</w:t>
             </w:r>
           </w:p>
         </w:tc>
@@ -1299,7 +1331,10 @@
           </w:tcPr>
           <w:p>
             <w:r>
-              <w:t>18</w:t>
+              <w:t>1</w:t>
+            </w:r>
+            <w:r>
+              <w:t>6</w:t>
             </w:r>
           </w:p>
         </w:tc>
@@ -1344,7 +1379,7 @@
                     <pic:cNvPicPr/>
                   </pic:nvPicPr>
                   <pic:blipFill>
-                    <a:blip r:embed="rId10">
+                    <a:blip r:embed="rId9">
                       <a:extLst>
                         <a:ext uri="{28A0092B-C50C-407E-A947-70E740481C1C}">
                           <a14:useLocalDpi xmlns:a14="http://schemas.microsoft.com/office/drawing/2010/main" val="0"/>
@@ -1372,7 +1407,7 @@
       </w:r>
     </w:p>
     <w:p>
-      <w:hyperlink r:id="rId11" w:history="1">
+      <w:hyperlink r:id="rId10" w:history="1">
         <w:r>
           <w:rPr>
             <w:rStyle w:val="Hyperlink"/>
@@ -1382,7 +1417,24 @@
         </w:r>
       </w:hyperlink>
       <w:r>
-        <w:t>: Another Italian designed ground attack aircraft entering service in the 1970s. By 1994 the subsonic aircraft was considered two small and limited for front line service, but not enough A-11s were procured to replace it. 65 aircraft were operated.</w:t>
+        <w:t xml:space="preserve">: Another Italian designed ground attack aircraft entering service in the 1970s. </w:t>
+      </w:r>
+      <w:r>
+        <w:t>By 1994 this</w:t>
+      </w:r>
+      <w:r>
+        <w:t xml:space="preserve"> subsonic aircraft was considered two small and limited for front line service, but not enough A-11s were procured to replace it. </w:t>
+      </w:r>
+      <w:r>
+        <w:t>In Northern Fury, 65 aircraft remained wi</w:t>
+      </w:r>
+      <w:bookmarkStart w:id="0" w:name="_GoBack"/>
+      <w:bookmarkEnd w:id="0"/>
+      <w:r>
+        <w:t>th 48 employed in operational squadrons</w:t>
+      </w:r>
+      <w:r>
+        <w:t>.</w:t>
       </w:r>
     </w:p>
     <w:tbl>
@@ -1594,7 +1646,6 @@
     </w:tbl>
     <w:p/>
     <w:p>
-      <w:bookmarkStart w:id="0" w:name="_GoBack"/>
       <w:r>
         <w:rPr>
           <w:noProof/>
@@ -1617,7 +1668,7 @@
                     <pic:cNvPicPr/>
                   </pic:nvPicPr>
                   <pic:blipFill>
-                    <a:blip r:embed="rId12">
+                    <a:blip r:embed="rId11">
                       <a:extLst>
                         <a:ext uri="{28A0092B-C50C-407E-A947-70E740481C1C}">
                           <a14:useLocalDpi xmlns:a14="http://schemas.microsoft.com/office/drawing/2010/main" val="0"/>
@@ -1643,7 +1694,6 @@
           </wp:inline>
         </w:drawing>
       </w:r>
-      <w:bookmarkEnd w:id="0"/>
     </w:p>
     <w:sectPr>
       <w:pgSz w:w="12240" w:h="15840"/>
@@ -1656,7 +1706,7 @@
 </file>
 
 <file path=word/styles.xml><?xml version="1.0" encoding="utf-8"?>
-<w:styles xmlns:mc="http://schemas.openxmlformats.org/markup-compatibility/2006" xmlns:r="http://schemas.openxmlformats.org/officeDocument/2006/relationships" xmlns:w="http://schemas.openxmlformats.org/wordprocessingml/2006/main" xmlns:w14="http://schemas.microsoft.com/office/word/2010/wordml" mc:Ignorable="w14">
+<w:styles xmlns:mc="http://schemas.openxmlformats.org/markup-compatibility/2006" xmlns:r="http://schemas.openxmlformats.org/officeDocument/2006/relationships" xmlns:w="http://schemas.openxmlformats.org/wordprocessingml/2006/main" xmlns:w14="http://schemas.microsoft.com/office/word/2010/wordml" xmlns:w15="http://schemas.microsoft.com/office/word/2012/wordml" xmlns:w16se="http://schemas.microsoft.com/office/word/2015/wordml/symex" mc:Ignorable="w14 w15 w16se">
   <w:docDefaults>
     <w:rPrDefault>
       <w:rPr>
@@ -1672,394 +1722,379 @@
       </w:pPr>
     </w:pPrDefault>
   </w:docDefaults>
-  <w:latentStyles w:defLockedState="0" w:defUIPriority="99" w:defSemiHidden="1" w:defUnhideWhenUsed="1" w:defQFormat="0" w:count="267">
-    <w:lsdException w:name="Normal" w:semiHidden="0" w:uiPriority="0" w:unhideWhenUsed="0" w:qFormat="1"/>
-    <w:lsdException w:name="heading 1" w:semiHidden="0" w:uiPriority="9" w:unhideWhenUsed="0" w:qFormat="1"/>
-    <w:lsdException w:name="heading 2" w:uiPriority="9" w:qFormat="1"/>
-    <w:lsdException w:name="heading 3" w:uiPriority="9" w:qFormat="1"/>
-    <w:lsdException w:name="heading 4" w:uiPriority="9" w:qFormat="1"/>
-    <w:lsdException w:name="heading 5" w:uiPriority="9" w:qFormat="1"/>
-    <w:lsdException w:name="heading 6" w:uiPriority="9" w:qFormat="1"/>
-    <w:lsdException w:name="heading 7" w:uiPriority="9" w:qFormat="1"/>
-    <w:lsdException w:name="heading 8" w:uiPriority="9" w:qFormat="1"/>
-    <w:lsdException w:name="heading 9" w:uiPriority="9" w:qFormat="1"/>
-    <w:lsdException w:name="toc 1" w:uiPriority="39"/>
-    <w:lsdException w:name="toc 2" w:uiPriority="39"/>
-    <w:lsdException w:name="toc 3" w:uiPriority="39"/>
-    <w:lsdException w:name="toc 4" w:uiPriority="39"/>
-    <w:lsdException w:name="toc 5" w:uiPriority="39"/>
-    <w:lsdException w:name="toc 6" w:uiPriority="39"/>
-    <w:lsdException w:name="toc 7" w:uiPriority="39"/>
-    <w:lsdException w:name="toc 8" w:uiPriority="39"/>
-    <w:lsdException w:name="toc 9" w:uiPriority="39"/>
-    <w:lsdException w:name="caption" w:uiPriority="35" w:qFormat="1"/>
-    <w:lsdException w:name="Title" w:semiHidden="0" w:uiPriority="10" w:unhideWhenUsed="0" w:qFormat="1"/>
-    <w:lsdException w:name="Default Paragraph Font" w:uiPriority="1"/>
-    <w:lsdException w:name="Subtitle" w:semiHidden="0" w:uiPriority="11" w:unhideWhenUsed="0" w:qFormat="1"/>
-    <w:lsdException w:name="Strong" w:semiHidden="0" w:uiPriority="22" w:unhideWhenUsed="0" w:qFormat="1"/>
-    <w:lsdException w:name="Emphasis" w:semiHidden="0" w:uiPriority="20" w:unhideWhenUsed="0" w:qFormat="1"/>
-    <w:lsdException w:name="Table Grid" w:semiHidden="0" w:uiPriority="59" w:unhideWhenUsed="0"/>
-    <w:lsdException w:name="Placeholder Text" w:unhideWhenUsed="0"/>
-    <w:lsdException w:name="No Spacing" w:semiHidden="0" w:uiPriority="1" w:unhideWhenUsed="0" w:qFormat="1"/>
-    <w:lsdException w:name="Light Shading" w:semiHidden="0" w:uiPriority="60" w:unhideWhenUsed="0"/>
-    <w:lsdException w:name="Light List" w:semiHidden="0" w:uiPriority="61" w:unhideWhenUsed="0"/>
-    <w:lsdException w:name="Light Grid" w:semiHidden="0" w:uiPriority="62" w:unhideWhenUsed="0"/>
-    <w:lsdException w:name="Medium Shading 1" w:semiHidden="0" w:uiPriority="63" w:unhideWhenUsed="0"/>
-    <w:lsdException w:name="Medium Shading 2" w:semiHidden="0" w:uiPriority="64" w:unhideWhenUsed="0"/>
-    <w:lsdException w:name="Medium List 1" w:semiHidden="0" w:uiPriority="65" w:unhideWhenUsed="0"/>
-    <w:lsdException w:name="Medium List 2" w:semiHidden="0" w:uiPriority="66" w:unhideWhenUsed="0"/>
-    <w:lsdException w:name="Medium Grid 1" w:semiHidden="0" w:uiPriority="67" w:unhideWhenUsed="0"/>
-    <w:lsdException w:name="Medium Grid 2" w:semiHidden="0" w:uiPriority="68" w:unhideWhenUsed="0"/>
-    <w:lsdException w:name="Medium Grid 3" w:semiHidden="0" w:uiPriority="69" w:unhideWhenUsed="0"/>
-    <w:lsdException w:name="Dark List" w:semiHidden="0" w:uiPriority="70" w:unhideWhenUsed="0"/>
-    <w:lsdException w:name="Colorful Shading" w:semiHidden="0" w:uiPriority="71" w:unhideWhenUsed="0"/>
-    <w:lsdException w:name="Colorful List" w:semiHidden="0" w:uiPriority="72" w:unhideWhenUsed="0"/>
-    <w:lsdException w:name="Colorful Grid" w:semiHidden="0" w:uiPriority="73" w:unhideWhenUsed="0"/>
-    <w:lsdException w:name="Light Shading Accent 1" w:semiHidden="0" w:uiPriority="60" w:unhideWhenUsed="0"/>
-    <w:lsdException w:name="Light List Accent 1" w:semiHidden="0" w:uiPriority="61" w:unhideWhenUsed="0"/>
-    <w:lsdException w:name="Light Grid Accent 1" w:semiHidden="0" w:uiPriority="62" w:unhideWhenUsed="0"/>
-    <w:lsdException w:name="Medium Shading 1 Accent 1" w:semiHidden="0" w:uiPriority="63" w:unhideWhenUsed="0"/>
-    <w:lsdException w:name="Medium Shading 2 Accent 1" w:semiHidden="0" w:uiPriority="64" w:unhideWhenUsed="0"/>
-    <w:lsdException w:name="Medium List 1 Accent 1" w:semiHidden="0" w:uiPriority="65" w:unhideWhenUsed="0"/>
-    <w:lsdException w:name="Revision" w:unhideWhenUsed="0"/>
-    <w:lsdException w:name="List Paragraph" w:semiHidden="0" w:uiPriority="34" w:unhideWhenUsed="0" w:qFormat="1"/>
-    <w:lsdException w:name="Quote" w:semiHidden="0" w:uiPriority="29" w:unhideWhenUsed="0" w:qFormat="1"/>
-    <w:lsdException w:name="Intense Quote" w:semiHidden="0" w:uiPriority="30" w:unhideWhenUsed="0" w:qFormat="1"/>
-    <w:lsdException w:name="Medium List 2 Accent 1" w:semiHidden="0" w:uiPriority="66" w:unhideWhenUsed="0"/>
-    <w:lsdException w:name="Medium Grid 1 Accent 1" w:semiHidden="0" w:uiPriority="67" w:unhideWhenUsed="0"/>
-    <w:lsdException w:name="Medium Grid 2 Accent 1" w:semiHidden="0" w:uiPriority="68" w:unhideWhenUsed="0"/>
-    <w:lsdException w:name="Medium Grid 3 Accent 1" w:semiHidden="0" w:uiPriority="69" w:unhideWhenUsed="0"/>
-    <w:lsdException w:name="Dark List Accent 1" w:semiHidden="0" w:uiPriority="70" w:unhideWhenUsed="0"/>
-    <w:lsdException w:name="Colorful Shading Accent 1" w:semiHidden="0" w:uiPriority="71" w:unhideWhenUsed="0"/>
-    <w:lsdException w:name="Colorful List Accent 1" w:semiHidden="0" w:uiPriority="72" w:unhideWhenUsed="0"/>
-    <w:lsdException w:name="Colorful Grid Accent 1" w:semiHidden="0" w:uiPriority="73" w:unhideWhenUsed="0"/>
-    <w:lsdException w:name="Light Shading Accent 2" w:semiHidden="0" w:uiPriority="60" w:unhideWhenUsed="0"/>
-    <w:lsdException w:name="Light List Accent 2" w:semiHidden="0" w:uiPriority="61" w:unhideWhenUsed="0"/>
-    <w:lsdException w:name="Light Grid Accent 2" w:semiHidden="0" w:uiPriority="62" w:unhideWhenUsed="0"/>
-    <w:lsdException w:name="Medium Shading 1 Accent 2" w:semiHidden="0" w:uiPriority="63" w:unhideWhenUsed="0"/>
-    <w:lsdException w:name="Medium Shading 2 Accent 2" w:semiHidden="0" w:uiPriority="64" w:unhideWhenUsed="0"/>
-    <w:lsdException w:name="Medium List 1 Accent 2" w:semiHidden="0" w:uiPriority="65" w:unhideWhenUsed="0"/>
-    <w:lsdException w:name="Medium List 2 Accent 2" w:semiHidden="0" w:uiPriority="66" w:unhideWhenUsed="0"/>
-    <w:lsdException w:name="Medium Grid 1 Accent 2" w:semiHidden="0" w:uiPriority="67" w:unhideWhenUsed="0"/>
-    <w:lsdException w:name="Medium Grid 2 Accent 2" w:semiHidden="0" w:uiPriority="68" w:unhideWhenUsed="0"/>
-    <w:lsdException w:name="Medium Grid 3 Accent 2" w:semiHidden="0" w:uiPriority="69" w:unhideWhenUsed="0"/>
-    <w:lsdException w:name="Dark List Accent 2" w:semiHidden="0" w:uiPriority="70" w:unhideWhenUsed="0"/>
-    <w:lsdException w:name="Colorful Shading Accent 2" w:semiHidden="0" w:uiPriority="71" w:unhideWhenUsed="0"/>
-    <w:lsdException w:name="Colorful List Accent 2" w:semiHidden="0" w:uiPriority="72" w:unhideWhenUsed="0"/>
-    <w:lsdException w:name="Colorful Grid Accent 2" w:semiHidden="0" w:uiPriority="73" w:unhideWhenUsed="0"/>
-    <w:lsdException w:name="Light Shading Accent 3" w:semiHidden="0" w:uiPriority="60" w:unhideWhenUsed="0"/>
-    <w:lsdException w:name="Light List Accent 3" w:semiHidden="0" w:uiPriority="61" w:unhideWhenUsed="0"/>
-    <w:lsdException w:name="Light Grid Accent 3" w:semiHidden="0" w:uiPriority="62" w:unhideWhenUsed="0"/>
-    <w:lsdException w:name="Medium Shading 1 Accent 3" w:semiHidden="0" w:uiPriority="63" w:unhideWhenUsed="0"/>
-    <w:lsdException w:name="Medium Shading 2 Accent 3" w:semiHidden="0" w:uiPriority="64" w:unhideWhenUsed="0"/>
-    <w:lsdException w:name="Medium List 1 Accent 3" w:semiHidden="0" w:uiPriority="65" w:unhideWhenUsed="0"/>
-    <w:lsdException w:name="Medium List 2 Accent 3" w:semiHidden="0" w:uiPriority="66" w:unhideWhenUsed="0"/>
-    <w:lsdException w:name="Medium Grid 1 Accent 3" w:semiHidden="0" w:uiPriority="67" w:unhideWhenUsed="0"/>
-    <w:lsdException w:name="Medium Grid 2 Accent 3" w:semiHidden="0" w:uiPriority="68" w:unhideWhenUsed="0"/>
-    <w:lsdException w:name="Medium Grid 3 Accent 3" w:semiHidden="0" w:uiPriority="69" w:unhideWhenUsed="0"/>
-    <w:lsdException w:name="Dark List Accent 3" w:semiHidden="0" w:uiPriority="70" w:unhideWhenUsed="0"/>
-    <w:lsdException w:name="Colorful Shading Accent 3" w:semiHidden="0" w:uiPriority="71" w:unhideWhenUsed="0"/>
-    <w:lsdException w:name="Colorful List Accent 3" w:semiHidden="0" w:uiPriority="72" w:unhideWhenUsed="0"/>
-    <w:lsdException w:name="Colorful Grid Accent 3" w:semiHidden="0" w:uiPriority="73" w:unhideWhenUsed="0"/>
-    <w:lsdException w:name="Light Shading Accent 4" w:semiHidden="0" w:uiPriority="60" w:unhideWhenUsed="0"/>
-    <w:lsdException w:name="Light List Accent 4" w:semiHidden="0" w:uiPriority="61" w:unhideWhenUsed="0"/>
-    <w:lsdException w:name="Light Grid Accent 4" w:semiHidden="0" w:uiPriority="62" w:unhideWhenUsed="0"/>
-    <w:lsdException w:name="Medium Shading 1 Accent 4" w:semiHidden="0" w:uiPriority="63" w:unhideWhenUsed="0"/>
-    <w:lsdException w:name="Medium Shading 2 Accent 4" w:semiHidden="0" w:uiPriority="64" w:unhideWhenUsed="0"/>
-    <w:lsdException w:name="Medium List 1 Accent 4" w:semiHidden="0" w:uiPriority="65" w:unhideWhenUsed="0"/>
-    <w:lsdException w:name="Medium List 2 Accent 4" w:semiHidden="0" w:uiPriority="66" w:unhideWhenUsed="0"/>
-    <w:lsdException w:name="Medium Grid 1 Accent 4" w:semiHidden="0" w:uiPriority="67" w:unhideWhenUsed="0"/>
-    <w:lsdException w:name="Medium Grid 2 Accent 4" w:semiHidden="0" w:uiPriority="68" w:unhideWhenUsed="0"/>
-    <w:lsdException w:name="Medium Grid 3 Accent 4" w:semiHidden="0" w:uiPriority="69" w:unhideWhenUsed="0"/>
-    <w:lsdException w:name="Dark List Accent 4" w:semiHidden="0" w:uiPriority="70" w:unhideWhenUsed="0"/>
-    <w:lsdException w:name="Colorful Shading Accent 4" w:semiHidden="0" w:uiPriority="71" w:unhideWhenUsed="0"/>
-    <w:lsdException w:name="Colorful List Accent 4" w:semiHidden="0" w:uiPriority="72" w:unhideWhenUsed="0"/>
-    <w:lsdException w:name="Colorful Grid Accent 4" w:semiHidden="0" w:uiPriority="73" w:unhideWhenUsed="0"/>
-    <w:lsdException w:name="Light Shading Accent 5" w:semiHidden="0" w:uiPriority="60" w:unhideWhenUsed="0"/>
-    <w:lsdException w:name="Light List Accent 5" w:semiHidden="0" w:uiPriority="61" w:unhideWhenUsed="0"/>
-    <w:lsdException w:name="Light Grid Accent 5" w:semiHidden="0" w:uiPriority="62" w:unhideWhenUsed="0"/>
-    <w:lsdException w:name="Medium Shading 1 Accent 5" w:semiHidden="0" w:uiPriority="63" w:unhideWhenUsed="0"/>
-    <w:lsdException w:name="Medium Shading 2 Accent 5" w:semiHidden="0" w:uiPriority="64" w:unhideWhenUsed="0"/>
-    <w:lsdException w:name="Medium List 1 Accent 5" w:semiHidden="0" w:uiPriority="65" w:unhideWhenUsed="0"/>
-    <w:lsdException w:name="Medium List 2 Accent 5" w:semiHidden="0" w:uiPriority="66" w:unhideWhenUsed="0"/>
-    <w:lsdException w:name="Medium Grid 1 Accent 5" w:semiHidden="0" w:uiPriority="67" w:unhideWhenUsed="0"/>
-    <w:lsdException w:name="Medium Grid 2 Accent 5" w:semiHidden="0" w:uiPriority="68" w:unhideWhenUsed="0"/>
-    <w:lsdException w:name="Medium Grid 3 Accent 5" w:semiHidden="0" w:uiPriority="69" w:unhideWhenUsed="0"/>
-    <w:lsdException w:name="Dark List Accent 5" w:semiHidden="0" w:uiPriority="70" w:unhideWhenUsed="0"/>
-    <w:lsdException w:name="Colorful Shading Accent 5" w:semiHidden="0" w:uiPriority="71" w:unhideWhenUsed="0"/>
-    <w:lsdException w:name="Colorful List Accent 5" w:semiHidden="0" w:uiPriority="72" w:unhideWhenUsed="0"/>
-    <w:lsdException w:name="Colorful Grid Accent 5" w:semiHidden="0" w:uiPriority="73" w:unhideWhenUsed="0"/>
-    <w:lsdException w:name="Light Shading Accent 6" w:semiHidden="0" w:uiPriority="60" w:unhideWhenUsed="0"/>
-    <w:lsdException w:name="Light List Accent 6" w:semiHidden="0" w:uiPriority="61" w:unhideWhenUsed="0"/>
-    <w:lsdException w:name="Light Grid Accent 6" w:semiHidden="0" w:uiPriority="62" w:unhideWhenUsed="0"/>
-    <w:lsdException w:name="Medium Shading 1 Accent 6" w:semiHidden="0" w:uiPriority="63" w:unhideWhenUsed="0"/>
-    <w:lsdException w:name="Medium Shading 2 Accent 6" w:semiHidden="0" w:uiPriority="64" w:unhideWhenUsed="0"/>
-    <w:lsdException w:name="Medium List 1 Accent 6" w:semiHidden="0" w:uiPriority="65" w:unhideWhenUsed="0"/>
-    <w:lsdException w:name="Medium List 2 Accent 6" w:semiHidden="0" w:uiPriority="66" w:unhideWhenUsed="0"/>
-    <w:lsdException w:name="Medium Grid 1 Accent 6" w:semiHidden="0" w:uiPriority="67" w:unhideWhenUsed="0"/>
-    <w:lsdException w:name="Medium Grid 2 Accent 6" w:semiHidden="0" w:uiPriority="68" w:unhideWhenUsed="0"/>
-    <w:lsdException w:name="Medium Grid 3 Accent 6" w:semiHidden="0" w:uiPriority="69" w:unhideWhenUsed="0"/>
-    <w:lsdException w:name="Dark List Accent 6" w:semiHidden="0" w:uiPriority="70" w:unhideWhenUsed="0"/>
-    <w:lsdException w:name="Colorful Shading Accent 6" w:semiHidden="0" w:uiPriority="71" w:unhideWhenUsed="0"/>
-    <w:lsdException w:name="Colorful List Accent 6" w:semiHidden="0" w:uiPriority="72" w:unhideWhenUsed="0"/>
-    <w:lsdException w:name="Colorful Grid Accent 6" w:semiHidden="0" w:uiPriority="73" w:unhideWhenUsed="0"/>
-    <w:lsdException w:name="Subtle Emphasis" w:semiHidden="0" w:uiPriority="19" w:unhideWhenUsed="0" w:qFormat="1"/>
-    <w:lsdException w:name="Intense Emphasis" w:semiHidden="0" w:uiPriority="21" w:unhideWhenUsed="0" w:qFormat="1"/>
-    <w:lsdException w:name="Subtle Reference" w:semiHidden="0" w:uiPriority="31" w:unhideWhenUsed="0" w:qFormat="1"/>
-    <w:lsdException w:name="Intense Reference" w:semiHidden="0" w:uiPriority="32" w:unhideWhenUsed="0" w:qFormat="1"/>
-    <w:lsdException w:name="Book Title" w:semiHidden="0" w:uiPriority="33" w:unhideWhenUsed="0" w:qFormat="1"/>
-    <w:lsdException w:name="Bibliography" w:uiPriority="37"/>
-    <w:lsdException w:name="TOC Heading" w:uiPriority="39" w:qFormat="1"/>
-  </w:latentStyles>
-  <w:style w:type="paragraph" w:default="1" w:styleId="Normal">
-    <w:name w:val="Normal"/>
-    <w:qFormat/>
-  </w:style>
-  <w:style w:type="character" w:default="1" w:styleId="DefaultParagraphFont">
-    <w:name w:val="Default Paragraph Font"/>
-    <w:uiPriority w:val="1"/>
-    <w:semiHidden/>
-    <w:unhideWhenUsed/>
-  </w:style>
-  <w:style w:type="table" w:default="1" w:styleId="TableNormal">
-    <w:name w:val="Normal Table"/>
-    <w:uiPriority w:val="99"/>
-    <w:semiHidden/>
-    <w:unhideWhenUsed/>
-    <w:tblPr>
-      <w:tblInd w:w="0" w:type="dxa"/>
-      <w:tblCellMar>
-        <w:top w:w="0" w:type="dxa"/>
-        <w:left w:w="108" w:type="dxa"/>
-        <w:bottom w:w="0" w:type="dxa"/>
-        <w:right w:w="108" w:type="dxa"/>
-      </w:tblCellMar>
-    </w:tblPr>
-  </w:style>
-  <w:style w:type="numbering" w:default="1" w:styleId="NoList">
-    <w:name w:val="No List"/>
-    <w:uiPriority w:val="99"/>
-    <w:semiHidden/>
-    <w:unhideWhenUsed/>
-  </w:style>
-  <w:style w:type="character" w:styleId="Hyperlink">
-    <w:name w:val="Hyperlink"/>
-    <w:basedOn w:val="DefaultParagraphFont"/>
-    <w:uiPriority w:val="99"/>
-    <w:unhideWhenUsed/>
-    <w:rsid w:val="00221DB6"/>
-    <w:rPr>
-      <w:color w:val="0000FF" w:themeColor="hyperlink"/>
-      <w:u w:val="single"/>
-    </w:rPr>
-  </w:style>
-  <w:style w:type="table" w:styleId="TableGrid">
-    <w:name w:val="Table Grid"/>
-    <w:basedOn w:val="TableNormal"/>
-    <w:uiPriority w:val="59"/>
-    <w:rsid w:val="00A12FB9"/>
-    <w:pPr>
-      <w:spacing w:after="0" w:line="240" w:lineRule="auto"/>
-    </w:pPr>
-    <w:tblPr>
-      <w:tblBorders>
-        <w:top w:val="single" w:sz="4" w:space="0" w:color="auto"/>
-        <w:left w:val="single" w:sz="4" w:space="0" w:color="auto"/>
-        <w:bottom w:val="single" w:sz="4" w:space="0" w:color="auto"/>
-        <w:right w:val="single" w:sz="4" w:space="0" w:color="auto"/>
-        <w:insideH w:val="single" w:sz="4" w:space="0" w:color="auto"/>
-        <w:insideV w:val="single" w:sz="4" w:space="0" w:color="auto"/>
-      </w:tblBorders>
-    </w:tblPr>
-  </w:style>
-  <w:style w:type="paragraph" w:styleId="BalloonText">
-    <w:name w:val="Balloon Text"/>
-    <w:basedOn w:val="Normal"/>
-    <w:link w:val="BalloonTextChar"/>
-    <w:uiPriority w:val="99"/>
-    <w:semiHidden/>
-    <w:unhideWhenUsed/>
-    <w:rsid w:val="000F52CB"/>
-    <w:pPr>
-      <w:spacing w:after="0" w:line="240" w:lineRule="auto"/>
-    </w:pPr>
-    <w:rPr>
-      <w:rFonts w:ascii="Tahoma" w:hAnsi="Tahoma" w:cs="Tahoma"/>
-      <w:sz w:val="16"/>
-      <w:szCs w:val="16"/>
-    </w:rPr>
-  </w:style>
-  <w:style w:type="character" w:customStyle="1" w:styleId="BalloonTextChar">
-    <w:name w:val="Balloon Text Char"/>
-    <w:basedOn w:val="DefaultParagraphFont"/>
-    <w:link w:val="BalloonText"/>
-    <w:uiPriority w:val="99"/>
-    <w:semiHidden/>
-    <w:rsid w:val="000F52CB"/>
-    <w:rPr>
-      <w:rFonts w:ascii="Tahoma" w:hAnsi="Tahoma" w:cs="Tahoma"/>
-      <w:sz w:val="16"/>
-      <w:szCs w:val="16"/>
-    </w:rPr>
-  </w:style>
-</w:styles>
-</file>
-
-<file path=word/stylesWithEffects.xml><?xml version="1.0" encoding="utf-8"?>
-<w:styles xmlns:wpc="http://schemas.microsoft.com/office/word/2010/wordprocessingCanvas" xmlns:mc="http://schemas.openxmlformats.org/markup-compatibility/2006" xmlns:o="urn:schemas-microsoft-com:office:office" xmlns:r="http://schemas.openxmlformats.org/officeDocument/2006/relationships" xmlns:m="http://schemas.openxmlformats.org/officeDocument/2006/math" xmlns:v="urn:schemas-microsoft-com:vml" xmlns:wp14="http://schemas.microsoft.com/office/word/2010/wordprocessingDrawing" xmlns:wp="http://schemas.openxmlformats.org/drawingml/2006/wordprocessingDrawing" xmlns:w10="urn:schemas-microsoft-com:office:word" xmlns:w="http://schemas.openxmlformats.org/wordprocessingml/2006/main" xmlns:w14="http://schemas.microsoft.com/office/word/2010/wordml" xmlns:wpg="http://schemas.microsoft.com/office/word/2010/wordprocessingGroup" xmlns:wpi="http://schemas.microsoft.com/office/word/2010/wordprocessingInk" xmlns:wne="http://schemas.microsoft.com/office/word/2006/wordml" xmlns:wps="http://schemas.microsoft.com/office/word/2010/wordprocessingShape" mc:Ignorable="w14 wp14">
-  <w:docDefaults>
-    <w:rPrDefault>
-      <w:rPr>
-        <w:rFonts w:asciiTheme="minorHAnsi" w:eastAsiaTheme="minorHAnsi" w:hAnsiTheme="minorHAnsi" w:cstheme="minorBidi"/>
-        <w:sz w:val="22"/>
-        <w:szCs w:val="22"/>
-        <w:lang w:val="en-CA" w:eastAsia="en-US" w:bidi="ar-SA"/>
-      </w:rPr>
-    </w:rPrDefault>
-    <w:pPrDefault>
-      <w:pPr>
-        <w:spacing w:after="200" w:line="276" w:lineRule="auto"/>
-      </w:pPr>
-    </w:pPrDefault>
-  </w:docDefaults>
-  <w:latentStyles w:defLockedState="0" w:defUIPriority="99" w:defSemiHidden="1" w:defUnhideWhenUsed="1" w:defQFormat="0" w:count="267">
-    <w:lsdException w:name="Normal" w:semiHidden="0" w:uiPriority="0" w:unhideWhenUsed="0" w:qFormat="1"/>
-    <w:lsdException w:name="heading 1" w:semiHidden="0" w:uiPriority="9" w:unhideWhenUsed="0" w:qFormat="1"/>
-    <w:lsdException w:name="heading 2" w:uiPriority="9" w:qFormat="1"/>
-    <w:lsdException w:name="heading 3" w:uiPriority="9" w:qFormat="1"/>
-    <w:lsdException w:name="heading 4" w:uiPriority="9" w:qFormat="1"/>
-    <w:lsdException w:name="heading 5" w:uiPriority="9" w:qFormat="1"/>
-    <w:lsdException w:name="heading 6" w:uiPriority="9" w:qFormat="1"/>
-    <w:lsdException w:name="heading 7" w:uiPriority="9" w:qFormat="1"/>
-    <w:lsdException w:name="heading 8" w:uiPriority="9" w:qFormat="1"/>
-    <w:lsdException w:name="heading 9" w:uiPriority="9" w:qFormat="1"/>
-    <w:lsdException w:name="toc 1" w:uiPriority="39"/>
-    <w:lsdException w:name="toc 2" w:uiPriority="39"/>
-    <w:lsdException w:name="toc 3" w:uiPriority="39"/>
-    <w:lsdException w:name="toc 4" w:uiPriority="39"/>
-    <w:lsdException w:name="toc 5" w:uiPriority="39"/>
-    <w:lsdException w:name="toc 6" w:uiPriority="39"/>
-    <w:lsdException w:name="toc 7" w:uiPriority="39"/>
-    <w:lsdException w:name="toc 8" w:uiPriority="39"/>
-    <w:lsdException w:name="toc 9" w:uiPriority="39"/>
-    <w:lsdException w:name="caption" w:uiPriority="35" w:qFormat="1"/>
-    <w:lsdException w:name="Title" w:semiHidden="0" w:uiPriority="10" w:unhideWhenUsed="0" w:qFormat="1"/>
-    <w:lsdException w:name="Default Paragraph Font" w:uiPriority="1"/>
-    <w:lsdException w:name="Subtitle" w:semiHidden="0" w:uiPriority="11" w:unhideWhenUsed="0" w:qFormat="1"/>
-    <w:lsdException w:name="Strong" w:semiHidden="0" w:uiPriority="22" w:unhideWhenUsed="0" w:qFormat="1"/>
-    <w:lsdException w:name="Emphasis" w:semiHidden="0" w:uiPriority="20" w:unhideWhenUsed="0" w:qFormat="1"/>
-    <w:lsdException w:name="Table Grid" w:semiHidden="0" w:uiPriority="59" w:unhideWhenUsed="0"/>
-    <w:lsdException w:name="Placeholder Text" w:unhideWhenUsed="0"/>
-    <w:lsdException w:name="No Spacing" w:semiHidden="0" w:uiPriority="1" w:unhideWhenUsed="0" w:qFormat="1"/>
-    <w:lsdException w:name="Light Shading" w:semiHidden="0" w:uiPriority="60" w:unhideWhenUsed="0"/>
-    <w:lsdException w:name="Light List" w:semiHidden="0" w:uiPriority="61" w:unhideWhenUsed="0"/>
-    <w:lsdException w:name="Light Grid" w:semiHidden="0" w:uiPriority="62" w:unhideWhenUsed="0"/>
-    <w:lsdException w:name="Medium Shading 1" w:semiHidden="0" w:uiPriority="63" w:unhideWhenUsed="0"/>
-    <w:lsdException w:name="Medium Shading 2" w:semiHidden="0" w:uiPriority="64" w:unhideWhenUsed="0"/>
-    <w:lsdException w:name="Medium List 1" w:semiHidden="0" w:uiPriority="65" w:unhideWhenUsed="0"/>
-    <w:lsdException w:name="Medium List 2" w:semiHidden="0" w:uiPriority="66" w:unhideWhenUsed="0"/>
-    <w:lsdException w:name="Medium Grid 1" w:semiHidden="0" w:uiPriority="67" w:unhideWhenUsed="0"/>
-    <w:lsdException w:name="Medium Grid 2" w:semiHidden="0" w:uiPriority="68" w:unhideWhenUsed="0"/>
-    <w:lsdException w:name="Medium Grid 3" w:semiHidden="0" w:uiPriority="69" w:unhideWhenUsed="0"/>
-    <w:lsdException w:name="Dark List" w:semiHidden="0" w:uiPriority="70" w:unhideWhenUsed="0"/>
-    <w:lsdException w:name="Colorful Shading" w:semiHidden="0" w:uiPriority="71" w:unhideWhenUsed="0"/>
-    <w:lsdException w:name="Colorful List" w:semiHidden="0" w:uiPriority="72" w:unhideWhenUsed="0"/>
-    <w:lsdException w:name="Colorful Grid" w:semiHidden="0" w:uiPriority="73" w:unhideWhenUsed="0"/>
-    <w:lsdException w:name="Light Shading Accent 1" w:semiHidden="0" w:uiPriority="60" w:unhideWhenUsed="0"/>
-    <w:lsdException w:name="Light List Accent 1" w:semiHidden="0" w:uiPriority="61" w:unhideWhenUsed="0"/>
-    <w:lsdException w:name="Light Grid Accent 1" w:semiHidden="0" w:uiPriority="62" w:unhideWhenUsed="0"/>
-    <w:lsdException w:name="Medium Shading 1 Accent 1" w:semiHidden="0" w:uiPriority="63" w:unhideWhenUsed="0"/>
-    <w:lsdException w:name="Medium Shading 2 Accent 1" w:semiHidden="0" w:uiPriority="64" w:unhideWhenUsed="0"/>
-    <w:lsdException w:name="Medium List 1 Accent 1" w:semiHidden="0" w:uiPriority="65" w:unhideWhenUsed="0"/>
-    <w:lsdException w:name="Revision" w:unhideWhenUsed="0"/>
-    <w:lsdException w:name="List Paragraph" w:semiHidden="0" w:uiPriority="34" w:unhideWhenUsed="0" w:qFormat="1"/>
-    <w:lsdException w:name="Quote" w:semiHidden="0" w:uiPriority="29" w:unhideWhenUsed="0" w:qFormat="1"/>
-    <w:lsdException w:name="Intense Quote" w:semiHidden="0" w:uiPriority="30" w:unhideWhenUsed="0" w:qFormat="1"/>
-    <w:lsdException w:name="Medium List 2 Accent 1" w:semiHidden="0" w:uiPriority="66" w:unhideWhenUsed="0"/>
-    <w:lsdException w:name="Medium Grid 1 Accent 1" w:semiHidden="0" w:uiPriority="67" w:unhideWhenUsed="0"/>
-    <w:lsdException w:name="Medium Grid 2 Accent 1" w:semiHidden="0" w:uiPriority="68" w:unhideWhenUsed="0"/>
-    <w:lsdException w:name="Medium Grid 3 Accent 1" w:semiHidden="0" w:uiPriority="69" w:unhideWhenUsed="0"/>
-    <w:lsdException w:name="Dark List Accent 1" w:semiHidden="0" w:uiPriority="70" w:unhideWhenUsed="0"/>
-    <w:lsdException w:name="Colorful Shading Accent 1" w:semiHidden="0" w:uiPriority="71" w:unhideWhenUsed="0"/>
-    <w:lsdException w:name="Colorful List Accent 1" w:semiHidden="0" w:uiPriority="72" w:unhideWhenUsed="0"/>
-    <w:lsdException w:name="Colorful Grid Accent 1" w:semiHidden="0" w:uiPriority="73" w:unhideWhenUsed="0"/>
-    <w:lsdException w:name="Light Shading Accent 2" w:semiHidden="0" w:uiPriority="60" w:unhideWhenUsed="0"/>
-    <w:lsdException w:name="Light List Accent 2" w:semiHidden="0" w:uiPriority="61" w:unhideWhenUsed="0"/>
-    <w:lsdException w:name="Light Grid Accent 2" w:semiHidden="0" w:uiPriority="62" w:unhideWhenUsed="0"/>
-    <w:lsdException w:name="Medium Shading 1 Accent 2" w:semiHidden="0" w:uiPriority="63" w:unhideWhenUsed="0"/>
-    <w:lsdException w:name="Medium Shading 2 Accent 2" w:semiHidden="0" w:uiPriority="64" w:unhideWhenUsed="0"/>
-    <w:lsdException w:name="Medium List 1 Accent 2" w:semiHidden="0" w:uiPriority="65" w:unhideWhenUsed="0"/>
-    <w:lsdException w:name="Medium List 2 Accent 2" w:semiHidden="0" w:uiPriority="66" w:unhideWhenUsed="0"/>
-    <w:lsdException w:name="Medium Grid 1 Accent 2" w:semiHidden="0" w:uiPriority="67" w:unhideWhenUsed="0"/>
-    <w:lsdException w:name="Medium Grid 2 Accent 2" w:semiHidden="0" w:uiPriority="68" w:unhideWhenUsed="0"/>
-    <w:lsdException w:name="Medium Grid 3 Accent 2" w:semiHidden="0" w:uiPriority="69" w:unhideWhenUsed="0"/>
-    <w:lsdException w:name="Dark List Accent 2" w:semiHidden="0" w:uiPriority="70" w:unhideWhenUsed="0"/>
-    <w:lsdException w:name="Colorful Shading Accent 2" w:semiHidden="0" w:uiPriority="71" w:unhideWhenUsed="0"/>
-    <w:lsdException w:name="Colorful List Accent 2" w:semiHidden="0" w:uiPriority="72" w:unhideWhenUsed="0"/>
-    <w:lsdException w:name="Colorful Grid Accent 2" w:semiHidden="0" w:uiPriority="73" w:unhideWhenUsed="0"/>
-    <w:lsdException w:name="Light Shading Accent 3" w:semiHidden="0" w:uiPriority="60" w:unhideWhenUsed="0"/>
-    <w:lsdException w:name="Light List Accent 3" w:semiHidden="0" w:uiPriority="61" w:unhideWhenUsed="0"/>
-    <w:lsdException w:name="Light Grid Accent 3" w:semiHidden="0" w:uiPriority="62" w:unhideWhenUsed="0"/>
-    <w:lsdException w:name="Medium Shading 1 Accent 3" w:semiHidden="0" w:uiPriority="63" w:unhideWhenUsed="0"/>
-    <w:lsdException w:name="Medium Shading 2 Accent 3" w:semiHidden="0" w:uiPriority="64" w:unhideWhenUsed="0"/>
-    <w:lsdException w:name="Medium List 1 Accent 3" w:semiHidden="0" w:uiPriority="65" w:unhideWhenUsed="0"/>
-    <w:lsdException w:name="Medium List 2 Accent 3" w:semiHidden="0" w:uiPriority="66" w:unhideWhenUsed="0"/>
-    <w:lsdException w:name="Medium Grid 1 Accent 3" w:semiHidden="0" w:uiPriority="67" w:unhideWhenUsed="0"/>
-    <w:lsdException w:name="Medium Grid 2 Accent 3" w:semiHidden="0" w:uiPriority="68" w:unhideWhenUsed="0"/>
-    <w:lsdException w:name="Medium Grid 3 Accent 3" w:semiHidden="0" w:uiPriority="69" w:unhideWhenUsed="0"/>
-    <w:lsdException w:name="Dark List Accent 3" w:semiHidden="0" w:uiPriority="70" w:unhideWhenUsed="0"/>
-    <w:lsdException w:name="Colorful Shading Accent 3" w:semiHidden="0" w:uiPriority="71" w:unhideWhenUsed="0"/>
-    <w:lsdException w:name="Colorful List Accent 3" w:semiHidden="0" w:uiPriority="72" w:unhideWhenUsed="0"/>
-    <w:lsdException w:name="Colorful Grid Accent 3" w:semiHidden="0" w:uiPriority="73" w:unhideWhenUsed="0"/>
-    <w:lsdException w:name="Light Shading Accent 4" w:semiHidden="0" w:uiPriority="60" w:unhideWhenUsed="0"/>
-    <w:lsdException w:name="Light List Accent 4" w:semiHidden="0" w:uiPriority="61" w:unhideWhenUsed="0"/>
-    <w:lsdException w:name="Light Grid Accent 4" w:semiHidden="0" w:uiPriority="62" w:unhideWhenUsed="0"/>
-    <w:lsdException w:name="Medium Shading 1 Accent 4" w:semiHidden="0" w:uiPriority="63" w:unhideWhenUsed="0"/>
-    <w:lsdException w:name="Medium Shading 2 Accent 4" w:semiHidden="0" w:uiPriority="64" w:unhideWhenUsed="0"/>
-    <w:lsdException w:name="Medium List 1 Accent 4" w:semiHidden="0" w:uiPriority="65" w:unhideWhenUsed="0"/>
-    <w:lsdException w:name="Medium List 2 Accent 4" w:semiHidden="0" w:uiPriority="66" w:unhideWhenUsed="0"/>
-    <w:lsdException w:name="Medium Grid 1 Accent 4" w:semiHidden="0" w:uiPriority="67" w:unhideWhenUsed="0"/>
-    <w:lsdException w:name="Medium Grid 2 Accent 4" w:semiHidden="0" w:uiPriority="68" w:unhideWhenUsed="0"/>
-    <w:lsdException w:name="Medium Grid 3 Accent 4" w:semiHidden="0" w:uiPriority="69" w:unhideWhenUsed="0"/>
-    <w:lsdException w:name="Dark List Accent 4" w:semiHidden="0" w:uiPriority="70" w:unhideWhenUsed="0"/>
-    <w:lsdException w:name="Colorful Shading Accent 4" w:semiHidden="0" w:uiPriority="71" w:unhideWhenUsed="0"/>
-    <w:lsdException w:name="Colorful List Accent 4" w:semiHidden="0" w:uiPriority="72" w:unhideWhenUsed="0"/>
-    <w:lsdException w:name="Colorful Grid Accent 4" w:semiHidden="0" w:uiPriority="73" w:unhideWhenUsed="0"/>
-    <w:lsdException w:name="Light Shading Accent 5" w:semiHidden="0" w:uiPriority="60" w:unhideWhenUsed="0"/>
-    <w:lsdException w:name="Light List Accent 5" w:semiHidden="0" w:uiPriority="61" w:unhideWhenUsed="0"/>
-    <w:lsdException w:name="Light Grid Accent 5" w:semiHidden="0" w:uiPriority="62" w:unhideWhenUsed="0"/>
-    <w:lsdException w:name="Medium Shading 1 Accent 5" w:semiHidden="0" w:uiPriority="63" w:unhideWhenUsed="0"/>
-    <w:lsdException w:name="Medium Shading 2 Accent 5" w:semiHidden="0" w:uiPriority="64" w:unhideWhenUsed="0"/>
-    <w:lsdException w:name="Medium List 1 Accent 5" w:semiHidden="0" w:uiPriority="65" w:unhideWhenUsed="0"/>
-    <w:lsdException w:name="Medium List 2 Accent 5" w:semiHidden="0" w:uiPriority="66" w:unhideWhenUsed="0"/>
-    <w:lsdException w:name="Medium Grid 1 Accent 5" w:semiHidden="0" w:uiPriority="67" w:unhideWhenUsed="0"/>
-    <w:lsdException w:name="Medium Grid 2 Accent 5" w:semiHidden="0" w:uiPriority="68" w:unhideWhenUsed="0"/>
-    <w:lsdException w:name="Medium Grid 3 Accent 5" w:semiHidden="0" w:uiPriority="69" w:unhideWhenUsed="0"/>
-    <w:lsdException w:name="Dark List Accent 5" w:semiHidden="0" w:uiPriority="70" w:unhideWhenUsed="0"/>
-    <w:lsdException w:name="Colorful Shading Accent 5" w:semiHidden="0" w:uiPriority="71" w:unhideWhenUsed="0"/>
-    <w:lsdException w:name="Colorful List Accent 5" w:semiHidden="0" w:uiPriority="72" w:unhideWhenUsed="0"/>
-    <w:lsdException w:name="Colorful Grid Accent 5" w:semiHidden="0" w:uiPriority="73" w:unhideWhenUsed="0"/>
-    <w:lsdException w:name="Light Shading Accent 6" w:semiHidden="0" w:uiPriority="60" w:unhideWhenUsed="0"/>
-    <w:lsdException w:name="Light List Accent 6" w:semiHidden="0" w:uiPriority="61" w:unhideWhenUsed="0"/>
-    <w:lsdException w:name="Light Grid Accent 6" w:semiHidden="0" w:uiPriority="62" w:unhideWhenUsed="0"/>
-    <w:lsdException w:name="Medium Shading 1 Accent 6" w:semiHidden="0" w:uiPriority="63" w:unhideWhenUsed="0"/>
-    <w:lsdException w:name="Medium Shading 2 Accent 6" w:semiHidden="0" w:uiPriority="64" w:unhideWhenUsed="0"/>
-    <w:lsdException w:name="Medium List 1 Accent 6" w:semiHidden="0" w:uiPriority="65" w:unhideWhenUsed="0"/>
-    <w:lsdException w:name="Medium List 2 Accent 6" w:semiHidden="0" w:uiPriority="66" w:unhideWhenUsed="0"/>
-    <w:lsdException w:name="Medium Grid 1 Accent 6" w:semiHidden="0" w:uiPriority="67" w:unhideWhenUsed="0"/>
-    <w:lsdException w:name="Medium Grid 2 Accent 6" w:semiHidden="0" w:uiPriority="68" w:unhideWhenUsed="0"/>
-    <w:lsdException w:name="Medium Grid 3 Accent 6" w:semiHidden="0" w:uiPriority="69" w:unhideWhenUsed="0"/>
-    <w:lsdException w:name="Dark List Accent 6" w:semiHidden="0" w:uiPriority="70" w:unhideWhenUsed="0"/>
-    <w:lsdException w:name="Colorful Shading Accent 6" w:semiHidden="0" w:uiPriority="71" w:unhideWhenUsed="0"/>
-    <w:lsdException w:name="Colorful List Accent 6" w:semiHidden="0" w:uiPriority="72" w:unhideWhenUsed="0"/>
-    <w:lsdException w:name="Colorful Grid Accent 6" w:semiHidden="0" w:uiPriority="73" w:unhideWhenUsed="0"/>
-    <w:lsdException w:name="Subtle Emphasis" w:semiHidden="0" w:uiPriority="19" w:unhideWhenUsed="0" w:qFormat="1"/>
-    <w:lsdException w:name="Intense Emphasis" w:semiHidden="0" w:uiPriority="21" w:unhideWhenUsed="0" w:qFormat="1"/>
-    <w:lsdException w:name="Subtle Reference" w:semiHidden="0" w:uiPriority="31" w:unhideWhenUsed="0" w:qFormat="1"/>
-    <w:lsdException w:name="Intense Reference" w:semiHidden="0" w:uiPriority="32" w:unhideWhenUsed="0" w:qFormat="1"/>
-    <w:lsdException w:name="Book Title" w:semiHidden="0" w:uiPriority="33" w:unhideWhenUsed="0" w:qFormat="1"/>
-    <w:lsdException w:name="Bibliography" w:uiPriority="37"/>
-    <w:lsdException w:name="TOC Heading" w:uiPriority="39" w:qFormat="1"/>
+  <w:latentStyles w:defLockedState="0" w:defUIPriority="99" w:defSemiHidden="0" w:defUnhideWhenUsed="0" w:defQFormat="0" w:count="372">
+    <w:lsdException w:name="Normal" w:uiPriority="0" w:qFormat="1"/>
+    <w:lsdException w:name="heading 1" w:uiPriority="9" w:qFormat="1"/>
+    <w:lsdException w:name="heading 2" w:semiHidden="1" w:uiPriority="9" w:unhideWhenUsed="1" w:qFormat="1"/>
+    <w:lsdException w:name="heading 3" w:semiHidden="1" w:uiPriority="9" w:unhideWhenUsed="1" w:qFormat="1"/>
+    <w:lsdException w:name="heading 4" w:semiHidden="1" w:uiPriority="9" w:unhideWhenUsed="1" w:qFormat="1"/>
+    <w:lsdException w:name="heading 5" w:semiHidden="1" w:uiPriority="9" w:unhideWhenUsed="1" w:qFormat="1"/>
+    <w:lsdException w:name="heading 6" w:semiHidden="1" w:uiPriority="9" w:unhideWhenUsed="1" w:qFormat="1"/>
+    <w:lsdException w:name="heading 7" w:semiHidden="1" w:uiPriority="9" w:unhideWhenUsed="1" w:qFormat="1"/>
+    <w:lsdException w:name="heading 8" w:semiHidden="1" w:uiPriority="9" w:unhideWhenUsed="1" w:qFormat="1"/>
+    <w:lsdException w:name="heading 9" w:semiHidden="1" w:uiPriority="9" w:unhideWhenUsed="1" w:qFormat="1"/>
+    <w:lsdException w:name="index 1" w:semiHidden="1" w:unhideWhenUsed="1"/>
+    <w:lsdException w:name="index 2" w:semiHidden="1" w:unhideWhenUsed="1"/>
+    <w:lsdException w:name="index 3" w:semiHidden="1" w:unhideWhenUsed="1"/>
+    <w:lsdException w:name="index 4" w:semiHidden="1" w:unhideWhenUsed="1"/>
+    <w:lsdException w:name="index 5" w:semiHidden="1" w:unhideWhenUsed="1"/>
+    <w:lsdException w:name="index 6" w:semiHidden="1" w:unhideWhenUsed="1"/>
+    <w:lsdException w:name="index 7" w:semiHidden="1" w:unhideWhenUsed="1"/>
+    <w:lsdException w:name="index 8" w:semiHidden="1" w:unhideWhenUsed="1"/>
+    <w:lsdException w:name="index 9" w:semiHidden="1" w:unhideWhenUsed="1"/>
+    <w:lsdException w:name="toc 1" w:semiHidden="1" w:uiPriority="39" w:unhideWhenUsed="1"/>
+    <w:lsdException w:name="toc 2" w:semiHidden="1" w:uiPriority="39" w:unhideWhenUsed="1"/>
+    <w:lsdException w:name="toc 3" w:semiHidden="1" w:uiPriority="39" w:unhideWhenUsed="1"/>
+    <w:lsdException w:name="toc 4" w:semiHidden="1" w:uiPriority="39" w:unhideWhenUsed="1"/>
+    <w:lsdException w:name="toc 5" w:semiHidden="1" w:uiPriority="39" w:unhideWhenUsed="1"/>
+    <w:lsdException w:name="toc 6" w:semiHidden="1" w:uiPriority="39" w:unhideWhenUsed="1"/>
+    <w:lsdException w:name="toc 7" w:semiHidden="1" w:uiPriority="39" w:unhideWhenUsed="1"/>
+    <w:lsdException w:name="toc 8" w:semiHidden="1" w:uiPriority="39" w:unhideWhenUsed="1"/>
+    <w:lsdException w:name="toc 9" w:semiHidden="1" w:uiPriority="39" w:unhideWhenUsed="1"/>
+    <w:lsdException w:name="Normal Indent" w:semiHidden="1" w:unhideWhenUsed="1"/>
+    <w:lsdException w:name="footnote text" w:semiHidden="1" w:unhideWhenUsed="1"/>
+    <w:lsdException w:name="annotation text" w:semiHidden="1" w:unhideWhenUsed="1"/>
+    <w:lsdException w:name="header" w:semiHidden="1" w:unhideWhenUsed="1"/>
+    <w:lsdException w:name="footer" w:semiHidden="1" w:unhideWhenUsed="1"/>
+    <w:lsdException w:name="index heading" w:semiHidden="1" w:unhideWhenUsed="1"/>
+    <w:lsdException w:name="caption" w:semiHidden="1" w:uiPriority="35" w:unhideWhenUsed="1" w:qFormat="1"/>
+    <w:lsdException w:name="table of figures" w:semiHidden="1" w:unhideWhenUsed="1"/>
+    <w:lsdException w:name="envelope address" w:semiHidden="1" w:unhideWhenUsed="1"/>
+    <w:lsdException w:name="envelope return" w:semiHidden="1" w:unhideWhenUsed="1"/>
+    <w:lsdException w:name="footnote reference" w:semiHidden="1" w:unhideWhenUsed="1"/>
+    <w:lsdException w:name="annotation reference" w:semiHidden="1" w:unhideWhenUsed="1"/>
+    <w:lsdException w:name="line number" w:semiHidden="1" w:unhideWhenUsed="1"/>
+    <w:lsdException w:name="page number" w:semiHidden="1" w:unhideWhenUsed="1"/>
+    <w:lsdException w:name="endnote reference" w:semiHidden="1" w:unhideWhenUsed="1"/>
+    <w:lsdException w:name="endnote text" w:semiHidden="1" w:unhideWhenUsed="1"/>
+    <w:lsdException w:name="table of authorities" w:semiHidden="1" w:unhideWhenUsed="1"/>
+    <w:lsdException w:name="macro" w:semiHidden="1" w:unhideWhenUsed="1"/>
+    <w:lsdException w:name="toa heading" w:semiHidden="1" w:unhideWhenUsed="1"/>
+    <w:lsdException w:name="List" w:semiHidden="1" w:unhideWhenUsed="1"/>
+    <w:lsdException w:name="List Bullet" w:semiHidden="1" w:unhideWhenUsed="1"/>
+    <w:lsdException w:name="List Number" w:semiHidden="1" w:unhideWhenUsed="1"/>
+    <w:lsdException w:name="List 2" w:semiHidden="1" w:unhideWhenUsed="1"/>
+    <w:lsdException w:name="List 3" w:semiHidden="1" w:unhideWhenUsed="1"/>
+    <w:lsdException w:name="List 4" w:semiHidden="1" w:unhideWhenUsed="1"/>
+    <w:lsdException w:name="List 5" w:semiHidden="1" w:unhideWhenUsed="1"/>
+    <w:lsdException w:name="List Bullet 2" w:semiHidden="1" w:unhideWhenUsed="1"/>
+    <w:lsdException w:name="List Bullet 3" w:semiHidden="1" w:unhideWhenUsed="1"/>
+    <w:lsdException w:name="List Bullet 4" w:semiHidden="1" w:unhideWhenUsed="1"/>
+    <w:lsdException w:name="List Bullet 5" w:semiHidden="1" w:unhideWhenUsed="1"/>
+    <w:lsdException w:name="List Number 2" w:semiHidden="1" w:unhideWhenUsed="1"/>
+    <w:lsdException w:name="List Number 3" w:semiHidden="1" w:unhideWhenUsed="1"/>
+    <w:lsdException w:name="List Number 4" w:semiHidden="1" w:unhideWhenUsed="1"/>
+    <w:lsdException w:name="List Number 5" w:semiHidden="1" w:unhideWhenUsed="1"/>
+    <w:lsdException w:name="Title" w:uiPriority="10" w:qFormat="1"/>
+    <w:lsdException w:name="Closing" w:semiHidden="1" w:unhideWhenUsed="1"/>
+    <w:lsdException w:name="Signature" w:semiHidden="1" w:unhideWhenUsed="1"/>
+    <w:lsdException w:name="Default Paragraph Font" w:semiHidden="1" w:uiPriority="1" w:unhideWhenUsed="1"/>
+    <w:lsdException w:name="Body Text" w:semiHidden="1" w:unhideWhenUsed="1"/>
+    <w:lsdException w:name="Body Text Indent" w:semiHidden="1" w:unhideWhenUsed="1"/>
+    <w:lsdException w:name="List Continue" w:semiHidden="1" w:unhideWhenUsed="1"/>
+    <w:lsdException w:name="List Continue 2" w:semiHidden="1" w:unhideWhenUsed="1"/>
+    <w:lsdException w:name="List Continue 3" w:semiHidden="1" w:unhideWhenUsed="1"/>
+    <w:lsdException w:name="List Continue 4" w:semiHidden="1" w:unhideWhenUsed="1"/>
+    <w:lsdException w:name="List Continue 5" w:semiHidden="1" w:unhideWhenUsed="1"/>
+    <w:lsdException w:name="Message Header" w:semiHidden="1" w:unhideWhenUsed="1"/>
+    <w:lsdException w:name="Subtitle" w:uiPriority="11" w:qFormat="1"/>
+    <w:lsdException w:name="Salutation" w:semiHidden="1" w:unhideWhenUsed="1"/>
+    <w:lsdException w:name="Date" w:semiHidden="1" w:unhideWhenUsed="1"/>
+    <w:lsdException w:name="Body Text First Indent" w:semiHidden="1" w:unhideWhenUsed="1"/>
+    <w:lsdException w:name="Body Text First Indent 2" w:semiHidden="1" w:unhideWhenUsed="1"/>
+    <w:lsdException w:name="Note Heading" w:semiHidden="1" w:unhideWhenUsed="1"/>
+    <w:lsdException w:name="Body Text 2" w:semiHidden="1" w:unhideWhenUsed="1"/>
+    <w:lsdException w:name="Body Text 3" w:semiHidden="1" w:unhideWhenUsed="1"/>
+    <w:lsdException w:name="Body Text Indent 2" w:semiHidden="1" w:unhideWhenUsed="1"/>
+    <w:lsdException w:name="Body Text Indent 3" w:semiHidden="1" w:unhideWhenUsed="1"/>
+    <w:lsdException w:name="Block Text" w:semiHidden="1" w:unhideWhenUsed="1"/>
+    <w:lsdException w:name="Hyperlink" w:semiHidden="1" w:unhideWhenUsed="1"/>
+    <w:lsdException w:name="FollowedHyperlink" w:semiHidden="1" w:unhideWhenUsed="1"/>
+    <w:lsdException w:name="Strong" w:uiPriority="22" w:qFormat="1"/>
+    <w:lsdException w:name="Emphasis" w:uiPriority="20" w:qFormat="1"/>
+    <w:lsdException w:name="Document Map" w:semiHidden="1" w:unhideWhenUsed="1"/>
+    <w:lsdException w:name="Plain Text" w:semiHidden="1" w:unhideWhenUsed="1"/>
+    <w:lsdException w:name="E-mail Signature" w:semiHidden="1" w:unhideWhenUsed="1"/>
+    <w:lsdException w:name="HTML Top of Form" w:semiHidden="1" w:unhideWhenUsed="1"/>
+    <w:lsdException w:name="HTML Bottom of Form" w:semiHidden="1" w:unhideWhenUsed="1"/>
+    <w:lsdException w:name="Normal (Web)" w:semiHidden="1" w:unhideWhenUsed="1"/>
+    <w:lsdException w:name="HTML Acronym" w:semiHidden="1" w:unhideWhenUsed="1"/>
+    <w:lsdException w:name="HTML Address" w:semiHidden="1" w:unhideWhenUsed="1"/>
+    <w:lsdException w:name="HTML Cite" w:semiHidden="1" w:unhideWhenUsed="1"/>
+    <w:lsdException w:name="HTML Code" w:semiHidden="1" w:unhideWhenUsed="1"/>
+    <w:lsdException w:name="HTML Definition" w:semiHidden="1" w:unhideWhenUsed="1"/>
+    <w:lsdException w:name="HTML Keyboard" w:semiHidden="1" w:unhideWhenUsed="1"/>
+    <w:lsdException w:name="HTML Preformatted" w:semiHidden="1" w:unhideWhenUsed="1"/>
+    <w:lsdException w:name="HTML Sample" w:semiHidden="1" w:unhideWhenUsed="1"/>
+    <w:lsdException w:name="HTML Typewriter" w:semiHidden="1" w:unhideWhenUsed="1"/>
+    <w:lsdException w:name="HTML Variable" w:semiHidden="1" w:unhideWhenUsed="1"/>
+    <w:lsdException w:name="Normal Table" w:semiHidden="1" w:unhideWhenUsed="1"/>
+    <w:lsdException w:name="annotation subject" w:semiHidden="1" w:unhideWhenUsed="1"/>
+    <w:lsdException w:name="No List" w:semiHidden="1" w:unhideWhenUsed="1"/>
+    <w:lsdException w:name="Outline List 1" w:semiHidden="1" w:unhideWhenUsed="1"/>
+    <w:lsdException w:name="Outline List 2" w:semiHidden="1" w:unhideWhenUsed="1"/>
+    <w:lsdException w:name="Outline List 3" w:semiHidden="1" w:unhideWhenUsed="1"/>
+    <w:lsdException w:name="Table Simple 1" w:semiHidden="1" w:unhideWhenUsed="1"/>
+    <w:lsdException w:name="Table Simple 2" w:semiHidden="1" w:unhideWhenUsed="1"/>
+    <w:lsdException w:name="Table Simple 3" w:semiHidden="1" w:unhideWhenUsed="1"/>
+    <w:lsdException w:name="Table Classic 1" w:semiHidden="1" w:unhideWhenUsed="1"/>
+    <w:lsdException w:name="Table Classic 2" w:semiHidden="1" w:unhideWhenUsed="1"/>
+    <w:lsdException w:name="Table Classic 3" w:semiHidden="1" w:unhideWhenUsed="1"/>
+    <w:lsdException w:name="Table Classic 4" w:semiHidden="1" w:unhideWhenUsed="1"/>
+    <w:lsdException w:name="Table Colorful 1" w:semiHidden="1" w:unhideWhenUsed="1"/>
+    <w:lsdException w:name="Table Colorful 2" w:semiHidden="1" w:unhideWhenUsed="1"/>
+    <w:lsdException w:name="Table Colorful 3" w:semiHidden="1" w:unhideWhenUsed="1"/>
+    <w:lsdException w:name="Table Columns 1" w:semiHidden="1" w:unhideWhenUsed="1"/>
+    <w:lsdException w:name="Table Columns 2" w:semiHidden="1" w:unhideWhenUsed="1"/>
+    <w:lsdException w:name="Table Columns 3" w:semiHidden="1" w:unhideWhenUsed="1"/>
+    <w:lsdException w:name="Table Columns 4" w:semiHidden="1" w:unhideWhenUsed="1"/>
+    <w:lsdException w:name="Table Columns 5" w:semiHidden="1" w:unhideWhenUsed="1"/>
+    <w:lsdException w:name="Table Grid 1" w:semiHidden="1" w:unhideWhenUsed="1"/>
+    <w:lsdException w:name="Table Grid 2" w:semiHidden="1" w:unhideWhenUsed="1"/>
+    <w:lsdException w:name="Table Grid 3" w:semiHidden="1" w:unhideWhenUsed="1"/>
+    <w:lsdException w:name="Table Grid 4" w:semiHidden="1" w:unhideWhenUsed="1"/>
+    <w:lsdException w:name="Table Grid 5" w:semiHidden="1" w:unhideWhenUsed="1"/>
+    <w:lsdException w:name="Table Grid 6" w:semiHidden="1" w:unhideWhenUsed="1"/>
+    <w:lsdException w:name="Table Grid 7" w:semiHidden="1" w:unhideWhenUsed="1"/>
+    <w:lsdException w:name="Table Grid 8" w:semiHidden="1" w:unhideWhenUsed="1"/>
+    <w:lsdException w:name="Table List 1" w:semiHidden="1" w:unhideWhenUsed="1"/>
+    <w:lsdException w:name="Table List 2" w:semiHidden="1" w:unhideWhenUsed="1"/>
+    <w:lsdException w:name="Table List 3" w:semiHidden="1" w:unhideWhenUsed="1"/>
+    <w:lsdException w:name="Table List 4" w:semiHidden="1" w:unhideWhenUsed="1"/>
+    <w:lsdException w:name="Table List 5" w:semiHidden="1" w:unhideWhenUsed="1"/>
+    <w:lsdException w:name="Table List 6" w:semiHidden="1" w:unhideWhenUsed="1"/>
+    <w:lsdException w:name="Table List 7" w:semiHidden="1" w:unhideWhenUsed="1"/>
+    <w:lsdException w:name="Table List 8" w:semiHidden="1" w:unhideWhenUsed="1"/>
+    <w:lsdException w:name="Table 3D effects 1" w:semiHidden="1" w:unhideWhenUsed="1"/>
+    <w:lsdException w:name="Table 3D effects 2" w:semiHidden="1" w:unhideWhenUsed="1"/>
+    <w:lsdException w:name="Table 3D effects 3" w:semiHidden="1" w:unhideWhenUsed="1"/>
+    <w:lsdException w:name="Table Contemporary" w:semiHidden="1" w:unhideWhenUsed="1"/>
+    <w:lsdException w:name="Table Elegant" w:semiHidden="1" w:unhideWhenUsed="1"/>
+    <w:lsdException w:name="Table Professional" w:semiHidden="1" w:unhideWhenUsed="1"/>
+    <w:lsdException w:name="Table Subtle 1" w:semiHidden="1" w:unhideWhenUsed="1"/>
+    <w:lsdException w:name="Table Subtle 2" w:semiHidden="1" w:unhideWhenUsed="1"/>
+    <w:lsdException w:name="Table Web 1" w:semiHidden="1" w:unhideWhenUsed="1"/>
+    <w:lsdException w:name="Table Web 2" w:semiHidden="1" w:unhideWhenUsed="1"/>
+    <w:lsdException w:name="Table Web 3" w:semiHidden="1" w:unhideWhenUsed="1"/>
+    <w:lsdException w:name="Balloon Text" w:semiHidden="1" w:unhideWhenUsed="1"/>
+    <w:lsdException w:name="Table Grid" w:uiPriority="59"/>
+    <w:lsdException w:name="Table Theme" w:semiHidden="1" w:unhideWhenUsed="1"/>
+    <w:lsdException w:name="Placeholder Text" w:semiHidden="1"/>
+    <w:lsdException w:name="No Spacing" w:uiPriority="1" w:qFormat="1"/>
+    <w:lsdException w:name="Light Shading" w:uiPriority="60"/>
+    <w:lsdException w:name="Light List" w:uiPriority="61"/>
+    <w:lsdException w:name="Light Grid" w:uiPriority="62"/>
+    <w:lsdException w:name="Medium Shading 1" w:uiPriority="63"/>
+    <w:lsdException w:name="Medium Shading 2" w:uiPriority="64"/>
+    <w:lsdException w:name="Medium List 1" w:uiPriority="65"/>
+    <w:lsdException w:name="Medium List 2" w:uiPriority="66"/>
+    <w:lsdException w:name="Medium Grid 1" w:uiPriority="67"/>
+    <w:lsdException w:name="Medium Grid 2" w:uiPriority="68"/>
+    <w:lsdException w:name="Medium Grid 3" w:uiPriority="69"/>
+    <w:lsdException w:name="Dark List" w:uiPriority="70"/>
+    <w:lsdException w:name="Colorful Shading" w:uiPriority="71"/>
+    <w:lsdException w:name="Colorful List" w:uiPriority="72"/>
+    <w:lsdException w:name="Colorful Grid" w:uiPriority="73"/>
+    <w:lsdException w:name="Light Shading Accent 1" w:uiPriority="60"/>
+    <w:lsdException w:name="Light List Accent 1" w:uiPriority="61"/>
+    <w:lsdException w:name="Light Grid Accent 1" w:uiPriority="62"/>
+    <w:lsdException w:name="Medium Shading 1 Accent 1" w:uiPriority="63"/>
+    <w:lsdException w:name="Medium Shading 2 Accent 1" w:uiPriority="64"/>
+    <w:lsdException w:name="Medium List 1 Accent 1" w:uiPriority="65"/>
+    <w:lsdException w:name="Revision" w:semiHidden="1"/>
+    <w:lsdException w:name="List Paragraph" w:uiPriority="34" w:qFormat="1"/>
+    <w:lsdException w:name="Quote" w:uiPriority="29" w:qFormat="1"/>
+    <w:lsdException w:name="Intense Quote" w:uiPriority="30" w:qFormat="1"/>
+    <w:lsdException w:name="Medium List 2 Accent 1" w:uiPriority="66"/>
+    <w:lsdException w:name="Medium Grid 1 Accent 1" w:uiPriority="67"/>
+    <w:lsdException w:name="Medium Grid 2 Accent 1" w:uiPriority="68"/>
+    <w:lsdException w:name="Medium Grid 3 Accent 1" w:uiPriority="69"/>
+    <w:lsdException w:name="Dark List Accent 1" w:uiPriority="70"/>
+    <w:lsdException w:name="Colorful Shading Accent 1" w:uiPriority="71"/>
+    <w:lsdException w:name="Colorful List Accent 1" w:uiPriority="72"/>
+    <w:lsdException w:name="Colorful Grid Accent 1" w:uiPriority="73"/>
+    <w:lsdException w:name="Light Shading Accent 2" w:uiPriority="60"/>
+    <w:lsdException w:name="Light List Accent 2" w:uiPriority="61"/>
+    <w:lsdException w:name="Light Grid Accent 2" w:uiPriority="62"/>
+    <w:lsdException w:name="Medium Shading 1 Accent 2" w:uiPriority="63"/>
+    <w:lsdException w:name="Medium Shading 2 Accent 2" w:uiPriority="64"/>
+    <w:lsdException w:name="Medium List 1 Accent 2" w:uiPriority="65"/>
+    <w:lsdException w:name="Medium List 2 Accent 2" w:uiPriority="66"/>
+    <w:lsdException w:name="Medium Grid 1 Accent 2" w:uiPriority="67"/>
+    <w:lsdException w:name="Medium Grid 2 Accent 2" w:uiPriority="68"/>
+    <w:lsdException w:name="Medium Grid 3 Accent 2" w:uiPriority="69"/>
+    <w:lsdException w:name="Dark List Accent 2" w:uiPriority="70"/>
+    <w:lsdException w:name="Colorful Shading Accent 2" w:uiPriority="71"/>
+    <w:lsdException w:name="Colorful List Accent 2" w:uiPriority="72"/>
+    <w:lsdException w:name="Colorful Grid Accent 2" w:uiPriority="73"/>
+    <w:lsdException w:name="Light Shading Accent 3" w:uiPriority="60"/>
+    <w:lsdException w:name="Light List Accent 3" w:uiPriority="61"/>
+    <w:lsdException w:name="Light Grid Accent 3" w:uiPriority="62"/>
+    <w:lsdException w:name="Medium Shading 1 Accent 3" w:uiPriority="63"/>
+    <w:lsdException w:name="Medium Shading 2 Accent 3" w:uiPriority="64"/>
+    <w:lsdException w:name="Medium List 1 Accent 3" w:uiPriority="65"/>
+    <w:lsdException w:name="Medium List 2 Accent 3" w:uiPriority="66"/>
+    <w:lsdException w:name="Medium Grid 1 Accent 3" w:uiPriority="67"/>
+    <w:lsdException w:name="Medium Grid 2 Accent 3" w:uiPriority="68"/>
+    <w:lsdException w:name="Medium Grid 3 Accent 3" w:uiPriority="69"/>
+    <w:lsdException w:name="Dark List Accent 3" w:uiPriority="70"/>
+    <w:lsdException w:name="Colorful Shading Accent 3" w:uiPriority="71"/>
+    <w:lsdException w:name="Colorful List Accent 3" w:uiPriority="72"/>
+    <w:lsdException w:name="Colorful Grid Accent 3" w:uiPriority="73"/>
+    <w:lsdException w:name="Light Shading Accent 4" w:uiPriority="60"/>
+    <w:lsdException w:name="Light List Accent 4" w:uiPriority="61"/>
+    <w:lsdException w:name="Light Grid Accent 4" w:uiPriority="62"/>
+    <w:lsdException w:name="Medium Shading 1 Accent 4" w:uiPriority="63"/>
+    <w:lsdException w:name="Medium Shading 2 Accent 4" w:uiPriority="64"/>
+    <w:lsdException w:name="Medium List 1 Accent 4" w:uiPriority="65"/>
+    <w:lsdException w:name="Medium List 2 Accent 4" w:uiPriority="66"/>
+    <w:lsdException w:name="Medium Grid 1 Accent 4" w:uiPriority="67"/>
+    <w:lsdException w:name="Medium Grid 2 Accent 4" w:uiPriority="68"/>
+    <w:lsdException w:name="Medium Grid 3 Accent 4" w:uiPriority="69"/>
+    <w:lsdException w:name="Dark List Accent 4" w:uiPriority="70"/>
+    <w:lsdException w:name="Colorful Shading Accent 4" w:uiPriority="71"/>
+    <w:lsdException w:name="Colorful List Accent 4" w:uiPriority="72"/>
+    <w:lsdException w:name="Colorful Grid Accent 4" w:uiPriority="73"/>
+    <w:lsdException w:name="Light Shading Accent 5" w:uiPriority="60"/>
+    <w:lsdException w:name="Light List Accent 5" w:uiPriority="61"/>
+    <w:lsdException w:name="Light Grid Accent 5" w:uiPriority="62"/>
+    <w:lsdException w:name="Medium Shading 1 Accent 5" w:uiPriority="63"/>
+    <w:lsdException w:name="Medium Shading 2 Accent 5" w:uiPriority="64"/>
+    <w:lsdException w:name="Medium List 1 Accent 5" w:uiPriority="65"/>
+    <w:lsdException w:name="Medium List 2 Accent 5" w:uiPriority="66"/>
+    <w:lsdException w:name="Medium Grid 1 Accent 5" w:uiPriority="67"/>
+    <w:lsdException w:name="Medium Grid 2 Accent 5" w:uiPriority="68"/>
+    <w:lsdException w:name="Medium Grid 3 Accent 5" w:uiPriority="69"/>
+    <w:lsdException w:name="Dark List Accent 5" w:uiPriority="70"/>
+    <w:lsdException w:name="Colorful Shading Accent 5" w:uiPriority="71"/>
+    <w:lsdException w:name="Colorful List Accent 5" w:uiPriority="72"/>
+    <w:lsdException w:name="Colorful Grid Accent 5" w:uiPriority="73"/>
+    <w:lsdException w:name="Light Shading Accent 6" w:uiPriority="60"/>
+    <w:lsdException w:name="Light List Accent 6" w:uiPriority="61"/>
+    <w:lsdException w:name="Light Grid Accent 6" w:uiPriority="62"/>
+    <w:lsdException w:name="Medium Shading 1 Accent 6" w:uiPriority="63"/>
+    <w:lsdException w:name="Medium Shading 2 Accent 6" w:uiPriority="64"/>
+    <w:lsdException w:name="Medium List 1 Accent 6" w:uiPriority="65"/>
+    <w:lsdException w:name="Medium List 2 Accent 6" w:uiPriority="66"/>
+    <w:lsdException w:name="Medium Grid 1 Accent 6" w:uiPriority="67"/>
+    <w:lsdException w:name="Medium Grid 2 Accent 6" w:uiPriority="68"/>
+    <w:lsdException w:name="Medium Grid 3 Accent 6" w:uiPriority="69"/>
+    <w:lsdException w:name="Dark List Accent 6" w:uiPriority="70"/>
+    <w:lsdException w:name="Colorful Shading Accent 6" w:uiPriority="71"/>
+    <w:lsdException w:name="Colorful List Accent 6" w:uiPriority="72"/>
+    <w:lsdException w:name="Colorful Grid Accent 6" w:uiPriority="73"/>
+    <w:lsdException w:name="Subtle Emphasis" w:uiPriority="19" w:qFormat="1"/>
+    <w:lsdException w:name="Intense Emphasis" w:uiPriority="21" w:qFormat="1"/>
+    <w:lsdException w:name="Subtle Reference" w:uiPriority="31" w:qFormat="1"/>
+    <w:lsdException w:name="Intense Reference" w:uiPriority="32" w:qFormat="1"/>
+    <w:lsdException w:name="Book Title" w:uiPriority="33" w:qFormat="1"/>
+    <w:lsdException w:name="Bibliography" w:semiHidden="1" w:uiPriority="37" w:unhideWhenUsed="1"/>
+    <w:lsdException w:name="TOC Heading" w:semiHidden="1" w:uiPriority="39" w:unhideWhenUsed="1" w:qFormat="1"/>
+    <w:lsdException w:name="Plain Table 1" w:uiPriority="41"/>
+    <w:lsdException w:name="Plain Table 2" w:uiPriority="42"/>
+    <w:lsdException w:name="Plain Table 3" w:uiPriority="43"/>
+    <w:lsdException w:name="Plain Table 4" w:uiPriority="44"/>
+    <w:lsdException w:name="Plain Table 5" w:uiPriority="45"/>
+    <w:lsdException w:name="Grid Table Light" w:uiPriority="40"/>
+    <w:lsdException w:name="Grid Table 1 Light" w:uiPriority="46"/>
+    <w:lsdException w:name="Grid Table 2" w:uiPriority="47"/>
+    <w:lsdException w:name="Grid Table 3" w:uiPriority="48"/>
+    <w:lsdException w:name="Grid Table 4" w:uiPriority="49"/>
+    <w:lsdException w:name="Grid Table 5 Dark" w:uiPriority="50"/>
+    <w:lsdException w:name="Grid Table 6 Colorful" w:uiPriority="51"/>
+    <w:lsdException w:name="Grid Table 7 Colorful" w:uiPriority="52"/>
+    <w:lsdException w:name="Grid Table 1 Light Accent 1" w:uiPriority="46"/>
+    <w:lsdException w:name="Grid Table 2 Accent 1" w:uiPriority="47"/>
+    <w:lsdException w:name="Grid Table 3 Accent 1" w:uiPriority="48"/>
+    <w:lsdException w:name="Grid Table 4 Accent 1" w:uiPriority="49"/>
+    <w:lsdException w:name="Grid Table 5 Dark Accent 1" w:uiPriority="50"/>
+    <w:lsdException w:name="Grid Table 6 Colorful Accent 1" w:uiPriority="51"/>
+    <w:lsdException w:name="Grid Table 7 Colorful Accent 1" w:uiPriority="52"/>
+    <w:lsdException w:name="Grid Table 1 Light Accent 2" w:uiPriority="46"/>
+    <w:lsdException w:name="Grid Table 2 Accent 2" w:uiPriority="47"/>
+    <w:lsdException w:name="Grid Table 3 Accent 2" w:uiPriority="48"/>
+    <w:lsdException w:name="Grid Table 4 Accent 2" w:uiPriority="49"/>
+    <w:lsdException w:name="Grid Table 5 Dark Accent 2" w:uiPriority="50"/>
+    <w:lsdException w:name="Grid Table 6 Colorful Accent 2" w:uiPriority="51"/>
+    <w:lsdException w:name="Grid Table 7 Colorful Accent 2" w:uiPriority="52"/>
+    <w:lsdException w:name="Grid Table 1 Light Accent 3" w:uiPriority="46"/>
+    <w:lsdException w:name="Grid Table 2 Accent 3" w:uiPriority="47"/>
+    <w:lsdException w:name="Grid Table 3 Accent 3" w:uiPriority="48"/>
+    <w:lsdException w:name="Grid Table 4 Accent 3" w:uiPriority="49"/>
+    <w:lsdException w:name="Grid Table 5 Dark Accent 3" w:uiPriority="50"/>
+    <w:lsdException w:name="Grid Table 6 Colorful Accent 3" w:uiPriority="51"/>
+    <w:lsdException w:name="Grid Table 7 Colorful Accent 3" w:uiPriority="52"/>
+    <w:lsdException w:name="Grid Table 1 Light Accent 4" w:uiPriority="46"/>
+    <w:lsdException w:name="Grid Table 2 Accent 4" w:uiPriority="47"/>
+    <w:lsdException w:name="Grid Table 3 Accent 4" w:uiPriority="48"/>
+    <w:lsdException w:name="Grid Table 4 Accent 4" w:uiPriority="49"/>
+    <w:lsdException w:name="Grid Table 5 Dark Accent 4" w:uiPriority="50"/>
+    <w:lsdException w:name="Grid Table 6 Colorful Accent 4" w:uiPriority="51"/>
+    <w:lsdException w:name="Grid Table 7 Colorful Accent 4" w:uiPriority="52"/>
+    <w:lsdException w:name="Grid Table 1 Light Accent 5" w:uiPriority="46"/>
+    <w:lsdException w:name="Grid Table 2 Accent 5" w:uiPriority="47"/>
+    <w:lsdException w:name="Grid Table 3 Accent 5" w:uiPriority="48"/>
+    <w:lsdException w:name="Grid Table 4 Accent 5" w:uiPriority="49"/>
+    <w:lsdException w:name="Grid Table 5 Dark Accent 5" w:uiPriority="50"/>
+    <w:lsdException w:name="Grid Table 6 Colorful Accent 5" w:uiPriority="51"/>
+    <w:lsdException w:name="Grid Table 7 Colorful Accent 5" w:uiPriority="52"/>
+    <w:lsdException w:name="Grid Table 1 Light Accent 6" w:uiPriority="46"/>
+    <w:lsdException w:name="Grid Table 2 Accent 6" w:uiPriority="47"/>
+    <w:lsdException w:name="Grid Table 3 Accent 6" w:uiPriority="48"/>
+    <w:lsdException w:name="Grid Table 4 Accent 6" w:uiPriority="49"/>
+    <w:lsdException w:name="Grid Table 5 Dark Accent 6" w:uiPriority="50"/>
+    <w:lsdException w:name="Grid Table 6 Colorful Accent 6" w:uiPriority="51"/>
+    <w:lsdException w:name="Grid Table 7 Colorful Accent 6" w:uiPriority="52"/>
+    <w:lsdException w:name="List Table 1 Light" w:uiPriority="46"/>
+    <w:lsdException w:name="List Table 2" w:uiPriority="47"/>
+    <w:lsdException w:name="List Table 3" w:uiPriority="48"/>
+    <w:lsdException w:name="List Table 4" w:uiPriority="49"/>
+    <w:lsdException w:name="List Table 5 Dark" w:uiPriority="50"/>
+    <w:lsdException w:name="List Table 6 Colorful" w:uiPriority="51"/>
+    <w:lsdException w:name="List Table 7 Colorful" w:uiPriority="52"/>
+    <w:lsdException w:name="List Table 1 Light Accent 1" w:uiPriority="46"/>
+    <w:lsdException w:name="List Table 2 Accent 1" w:uiPriority="47"/>
+    <w:lsdException w:name="List Table 3 Accent 1" w:uiPriority="48"/>
+    <w:lsdException w:name="List Table 4 Accent 1" w:uiPriority="49"/>
+    <w:lsdException w:name="List Table 5 Dark Accent 1" w:uiPriority="50"/>
+    <w:lsdException w:name="List Table 6 Colorful Accent 1" w:uiPriority="51"/>
+    <w:lsdException w:name="List Table 7 Colorful Accent 1" w:uiPriority="52"/>
+    <w:lsdException w:name="List Table 1 Light Accent 2" w:uiPriority="46"/>
+    <w:lsdException w:name="List Table 2 Accent 2" w:uiPriority="47"/>
+    <w:lsdException w:name="List Table 3 Accent 2" w:uiPriority="48"/>
+    <w:lsdException w:name="List Table 4 Accent 2" w:uiPriority="49"/>
+    <w:lsdException w:name="List Table 5 Dark Accent 2" w:uiPriority="50"/>
+    <w:lsdException w:name="List Table 6 Colorful Accent 2" w:uiPriority="51"/>
+    <w:lsdException w:name="List Table 7 Colorful Accent 2" w:uiPriority="52"/>
+    <w:lsdException w:name="List Table 1 Light Accent 3" w:uiPriority="46"/>
+    <w:lsdException w:name="List Table 2 Accent 3" w:uiPriority="47"/>
+    <w:lsdException w:name="List Table 3 Accent 3" w:uiPriority="48"/>
+    <w:lsdException w:name="List Table 4 Accent 3" w:uiPriority="49"/>
+    <w:lsdException w:name="List Table 5 Dark Accent 3" w:uiPriority="50"/>
+    <w:lsdException w:name="List Table 6 Colorful Accent 3" w:uiPriority="51"/>
+    <w:lsdException w:name="List Table 7 Colorful Accent 3" w:uiPriority="52"/>
+    <w:lsdException w:name="List Table 1 Light Accent 4" w:uiPriority="46"/>
+    <w:lsdException w:name="List Table 2 Accent 4" w:uiPriority="47"/>
+    <w:lsdException w:name="List Table 3 Accent 4" w:uiPriority="48"/>
+    <w:lsdException w:name="List Table 4 Accent 4" w:uiPriority="49"/>
+    <w:lsdException w:name="List Table 5 Dark Accent 4" w:uiPriority="50"/>
+    <w:lsdException w:name="List Table 6 Colorful Accent 4" w:uiPriority="51"/>
+    <w:lsdException w:name="List Table 7 Colorful Accent 4" w:uiPriority="52"/>
+    <w:lsdException w:name="List Table 1 Light Accent 5" w:uiPriority="46"/>
+    <w:lsdException w:name="List Table 2 Accent 5" w:uiPriority="47"/>
+    <w:lsdException w:name="List Table 3 Accent 5" w:uiPriority="48"/>
+    <w:lsdException w:name="List Table 4 Accent 5" w:uiPriority="49"/>
+    <w:lsdException w:name="List Table 5 Dark Accent 5" w:uiPriority="50"/>
+    <w:lsdException w:name="List Table 6 Colorful Accent 5" w:uiPriority="51"/>
+    <w:lsdException w:name="List Table 7 Colorful Accent 5" w:uiPriority="52"/>
+    <w:lsdException w:name="List Table 1 Light Accent 6" w:uiPriority="46"/>
+    <w:lsdException w:name="List Table 2 Accent 6" w:uiPriority="47"/>
+    <w:lsdException w:name="List Table 3 Accent 6" w:uiPriority="48"/>
+    <w:lsdException w:name="List Table 4 Accent 6" w:uiPriority="49"/>
+    <w:lsdException w:name="List Table 5 Dark Accent 6" w:uiPriority="50"/>
+    <w:lsdException w:name="List Table 6 Colorful Accent 6" w:uiPriority="51"/>
+    <w:lsdException w:name="List Table 7 Colorful Accent 6" w:uiPriority="52"/>
+    <w:lsdException w:name="Mention" w:semiHidden="1" w:unhideWhenUsed="1"/>
   </w:latentStyles>
   <w:style w:type="paragraph" w:default="1" w:styleId="Normal">
     <w:name w:val="Normal"/>

</xml_diff>

<commit_message>
Sweep of WP pages not Sov plus Italian AF
</commit_message>
<xml_diff>
--- a/docs/nato/it/air.docx
+++ b/docs/nato/it/air.docx
@@ -112,8 +112,8 @@
         <w:tblLook w:val="04A0" w:firstRow="1" w:lastRow="0" w:firstColumn="1" w:lastColumn="0" w:noHBand="0" w:noVBand="1"/>
       </w:tblPr>
       <w:tblGrid>
-        <w:gridCol w:w="1668"/>
-        <w:gridCol w:w="1384"/>
+        <w:gridCol w:w="1552"/>
+        <w:gridCol w:w="1500"/>
         <w:gridCol w:w="1876"/>
         <w:gridCol w:w="567"/>
         <w:gridCol w:w="1684"/>
@@ -122,7 +122,7 @@
       <w:tr>
         <w:tc>
           <w:tcPr>
-            <w:tcW w:w="1668" w:type="dxa"/>
+            <w:tcW w:w="1552" w:type="dxa"/>
           </w:tcPr>
           <w:p>
             <w:proofErr w:type="spellStart"/>
@@ -134,7 +134,7 @@
         </w:tc>
         <w:tc>
           <w:tcPr>
-            <w:tcW w:w="1384" w:type="dxa"/>
+            <w:tcW w:w="1500" w:type="dxa"/>
           </w:tcPr>
           <w:p>
             <w:r>
@@ -186,7 +186,7 @@
       <w:tr>
         <w:tc>
           <w:tcPr>
-            <w:tcW w:w="1668" w:type="dxa"/>
+            <w:tcW w:w="1552" w:type="dxa"/>
           </w:tcPr>
           <w:p>
             <w:r>
@@ -201,12 +201,14 @@
         </w:tc>
         <w:tc>
           <w:tcPr>
-            <w:tcW w:w="1384" w:type="dxa"/>
-          </w:tcPr>
-          <w:p>
-            <w:r>
-              <w:t>White Tigers</w:t>
-            </w:r>
+            <w:tcW w:w="1500" w:type="dxa"/>
+          </w:tcPr>
+          <w:p>
+            <w:proofErr w:type="spellStart"/>
+            <w:r>
+              <w:t>Saetta</w:t>
+            </w:r>
+            <w:proofErr w:type="spellEnd"/>
           </w:p>
         </w:tc>
         <w:tc>
@@ -254,7 +256,7 @@
       <w:tr>
         <w:tc>
           <w:tcPr>
-            <w:tcW w:w="1668" w:type="dxa"/>
+            <w:tcW w:w="1552" w:type="dxa"/>
           </w:tcPr>
           <w:p>
             <w:r>
@@ -269,12 +271,14 @@
         </w:tc>
         <w:tc>
           <w:tcPr>
-            <w:tcW w:w="1384" w:type="dxa"/>
-          </w:tcPr>
-          <w:p>
-            <w:r>
-              <w:t>Ducks</w:t>
-            </w:r>
+            <w:tcW w:w="1500" w:type="dxa"/>
+          </w:tcPr>
+          <w:p>
+            <w:proofErr w:type="spellStart"/>
+            <w:r>
+              <w:t>Paperi</w:t>
+            </w:r>
+            <w:proofErr w:type="spellEnd"/>
           </w:p>
         </w:tc>
         <w:tc>
@@ -319,7 +323,7 @@
       <w:tr>
         <w:tc>
           <w:tcPr>
-            <w:tcW w:w="1668" w:type="dxa"/>
+            <w:tcW w:w="1552" w:type="dxa"/>
           </w:tcPr>
           <w:p>
             <w:r>
@@ -334,11 +338,16 @@
         </w:tc>
         <w:tc>
           <w:tcPr>
-            <w:tcW w:w="1384" w:type="dxa"/>
-          </w:tcPr>
-          <w:p>
-            <w:r>
-              <w:t>Red Devils</w:t>
+            <w:tcW w:w="1500" w:type="dxa"/>
+          </w:tcPr>
+          <w:p>
+            <w:proofErr w:type="spellStart"/>
+            <w:r>
+              <w:t>Diavoli</w:t>
+            </w:r>
+            <w:proofErr w:type="spellEnd"/>
+            <w:r>
+              <w:t xml:space="preserve"> Rossi</w:t>
             </w:r>
           </w:p>
         </w:tc>
@@ -384,7 +393,7 @@
       <w:tr>
         <w:tc>
           <w:tcPr>
-            <w:tcW w:w="1668" w:type="dxa"/>
+            <w:tcW w:w="1552" w:type="dxa"/>
           </w:tcPr>
           <w:p>
             <w:r>
@@ -399,12 +408,22 @@
         </w:tc>
         <w:tc>
           <w:tcPr>
-            <w:tcW w:w="1384" w:type="dxa"/>
-          </w:tcPr>
-          <w:p>
-            <w:r>
-              <w:t>Panthers</w:t>
-            </w:r>
+            <w:tcW w:w="1500" w:type="dxa"/>
+          </w:tcPr>
+          <w:p>
+            <w:proofErr w:type="spellStart"/>
+            <w:r>
+              <w:t>Pantere</w:t>
+            </w:r>
+            <w:proofErr w:type="spellEnd"/>
+            <w:r>
+              <w:t xml:space="preserve"> </w:t>
+            </w:r>
+            <w:proofErr w:type="spellStart"/>
+            <w:r>
+              <w:t>Nere</w:t>
+            </w:r>
+            <w:proofErr w:type="spellEnd"/>
           </w:p>
         </w:tc>
         <w:tc>
@@ -447,7 +466,7 @@
       <w:tr>
         <w:tc>
           <w:tcPr>
-            <w:tcW w:w="1668" w:type="dxa"/>
+            <w:tcW w:w="1552" w:type="dxa"/>
           </w:tcPr>
           <w:p>
             <w:r>
@@ -462,12 +481,14 @@
         </w:tc>
         <w:tc>
           <w:tcPr>
-            <w:tcW w:w="1384" w:type="dxa"/>
-          </w:tcPr>
-          <w:p>
-            <w:r>
-              <w:t>Lynx</w:t>
-            </w:r>
+            <w:tcW w:w="1500" w:type="dxa"/>
+          </w:tcPr>
+          <w:p>
+            <w:proofErr w:type="spellStart"/>
+            <w:r>
+              <w:t>Linci</w:t>
+            </w:r>
+            <w:proofErr w:type="spellEnd"/>
           </w:p>
         </w:tc>
         <w:tc>
@@ -597,7 +618,13 @@
         <w:t xml:space="preserve">fighter </w:t>
       </w:r>
       <w:r>
-        <w:t xml:space="preserve">version with improved radar, increased stability and much needed safety improvements.  147 were subsequently modified to the ASA (Weapons Systems Update) standard improving the radar once again with a ‘Look-down – Shoot-down’ capability.  The ASA-2, which all were later modified to could fire ‘all-aspect’ Aim-9L Sidewinders, Aim-7 Sparrow and </w:t>
+        <w:t>version with improved radar, increased stability and much needed safety improvements.  147 were subsequently modified to the ASA (Weapons Systems Update) standard</w:t>
+      </w:r>
+      <w:r>
+        <w:t>,</w:t>
+      </w:r>
+      <w:r>
+        <w:t xml:space="preserve"> improving the radar once again with a ‘Look-down – Shoot-down’ capability.  The ASA-2, which all were later modified to could fire ‘all-aspect’ Aim-9L Sidewinders, Aim-7 Sparrow and </w:t>
       </w:r>
       <w:proofErr w:type="spellStart"/>
       <w:r>
@@ -606,6 +633,20 @@
       <w:proofErr w:type="spellEnd"/>
       <w:r>
         <w:t xml:space="preserve"> missiles.</w:t>
+      </w:r>
+      <w:r>
+        <w:t xml:space="preserve"> 28* </w:t>
+      </w:r>
+      <w:proofErr w:type="spellStart"/>
+      <w:r>
+        <w:t>Gruppo</w:t>
+      </w:r>
+      <w:proofErr w:type="spellEnd"/>
+      <w:r>
+        <w:t xml:space="preserve"> historically lost all of its aircraft in 1982, which were moved to Grosseto but remained active until 1993 – in Northern Fury this squadron was re-equipped</w:t>
+      </w:r>
+      <w:r>
+        <w:t xml:space="preserve"> with F-104s instead of adopting the AMX.</w:t>
       </w:r>
     </w:p>
     <w:tbl>
@@ -615,17 +656,17 @@
         <w:tblLook w:val="04A0" w:firstRow="1" w:lastRow="0" w:firstColumn="1" w:lastColumn="0" w:noHBand="0" w:noVBand="1"/>
       </w:tblPr>
       <w:tblGrid>
-        <w:gridCol w:w="1668"/>
-        <w:gridCol w:w="1384"/>
-        <w:gridCol w:w="1876"/>
+        <w:gridCol w:w="1410"/>
+        <w:gridCol w:w="1642"/>
+        <w:gridCol w:w="1476"/>
         <w:gridCol w:w="567"/>
-        <w:gridCol w:w="1684"/>
-        <w:gridCol w:w="2397"/>
+        <w:gridCol w:w="2552"/>
+        <w:gridCol w:w="1929"/>
       </w:tblGrid>
       <w:tr>
         <w:tc>
           <w:tcPr>
-            <w:tcW w:w="1668" w:type="dxa"/>
+            <w:tcW w:w="1410" w:type="dxa"/>
           </w:tcPr>
           <w:p>
             <w:proofErr w:type="spellStart"/>
@@ -637,7 +678,7 @@
         </w:tc>
         <w:tc>
           <w:tcPr>
-            <w:tcW w:w="1384" w:type="dxa"/>
+            <w:tcW w:w="1642" w:type="dxa"/>
           </w:tcPr>
           <w:p>
             <w:r>
@@ -647,7 +688,7 @@
         </w:tc>
         <w:tc>
           <w:tcPr>
-            <w:tcW w:w="1876" w:type="dxa"/>
+            <w:tcW w:w="1476" w:type="dxa"/>
           </w:tcPr>
           <w:p>
             <w:r>
@@ -667,7 +708,7 @@
         </w:tc>
         <w:tc>
           <w:tcPr>
-            <w:tcW w:w="1684" w:type="dxa"/>
+            <w:tcW w:w="2552" w:type="dxa"/>
           </w:tcPr>
           <w:p>
             <w:r>
@@ -677,7 +718,7 @@
         </w:tc>
         <w:tc>
           <w:tcPr>
-            <w:tcW w:w="2397" w:type="dxa"/>
+            <w:tcW w:w="1929" w:type="dxa"/>
           </w:tcPr>
           <w:p>
             <w:r>
@@ -689,7 +730,7 @@
       <w:tr>
         <w:tc>
           <w:tcPr>
-            <w:tcW w:w="1668" w:type="dxa"/>
+            <w:tcW w:w="1410" w:type="dxa"/>
           </w:tcPr>
           <w:p>
             <w:r>
@@ -704,19 +745,19 @@
         </w:tc>
         <w:tc>
           <w:tcPr>
-            <w:tcW w:w="1384" w:type="dxa"/>
-          </w:tcPr>
-          <w:p>
-            <w:proofErr w:type="spellStart"/>
-            <w:r>
-              <w:t>Pegasis</w:t>
-            </w:r>
-            <w:proofErr w:type="spellEnd"/>
-          </w:p>
-        </w:tc>
-        <w:tc>
-          <w:tcPr>
-            <w:tcW w:w="1876" w:type="dxa"/>
+            <w:tcW w:w="1642" w:type="dxa"/>
+          </w:tcPr>
+          <w:p>
+            <w:proofErr w:type="spellStart"/>
+            <w:r>
+              <w:t>Meraviglioso</w:t>
+            </w:r>
+            <w:proofErr w:type="spellEnd"/>
+          </w:p>
+        </w:tc>
+        <w:tc>
+          <w:tcPr>
+            <w:tcW w:w="1476" w:type="dxa"/>
           </w:tcPr>
           <w:p>
             <w:r>
@@ -736,17 +777,17 @@
         </w:tc>
         <w:tc>
           <w:tcPr>
-            <w:tcW w:w="1684" w:type="dxa"/>
-          </w:tcPr>
-          <w:p>
-            <w:r>
-              <w:t>F-104S/ASA-2</w:t>
-            </w:r>
-          </w:p>
-        </w:tc>
-        <w:tc>
-          <w:tcPr>
-            <w:tcW w:w="2397" w:type="dxa"/>
+            <w:tcW w:w="2552" w:type="dxa"/>
+          </w:tcPr>
+          <w:p>
+            <w:r>
+              <w:t>F-104S</w:t>
+            </w:r>
+          </w:p>
+        </w:tc>
+        <w:tc>
+          <w:tcPr>
+            <w:tcW w:w="1929" w:type="dxa"/>
           </w:tcPr>
           <w:p/>
         </w:tc>
@@ -754,7 +795,7 @@
       <w:tr>
         <w:tc>
           <w:tcPr>
-            <w:tcW w:w="1668" w:type="dxa"/>
+            <w:tcW w:w="1410" w:type="dxa"/>
           </w:tcPr>
           <w:p>
             <w:r>
@@ -769,17 +810,27 @@
         </w:tc>
         <w:tc>
           <w:tcPr>
-            <w:tcW w:w="1384" w:type="dxa"/>
-          </w:tcPr>
-          <w:p>
-            <w:r>
-              <w:t>Blackhorse</w:t>
-            </w:r>
-          </w:p>
-        </w:tc>
-        <w:tc>
-          <w:tcPr>
-            <w:tcW w:w="1876" w:type="dxa"/>
+            <w:tcW w:w="1642" w:type="dxa"/>
+          </w:tcPr>
+          <w:p>
+            <w:proofErr w:type="spellStart"/>
+            <w:r>
+              <w:t>Cavallino</w:t>
+            </w:r>
+            <w:proofErr w:type="spellEnd"/>
+            <w:r>
+              <w:t xml:space="preserve"> </w:t>
+            </w:r>
+            <w:proofErr w:type="spellStart"/>
+            <w:r>
+              <w:t>Rampante</w:t>
+            </w:r>
+            <w:proofErr w:type="spellEnd"/>
+          </w:p>
+        </w:tc>
+        <w:tc>
+          <w:tcPr>
+            <w:tcW w:w="1476" w:type="dxa"/>
           </w:tcPr>
           <w:p>
             <w:proofErr w:type="spellStart"/>
@@ -801,17 +852,17 @@
         </w:tc>
         <w:tc>
           <w:tcPr>
-            <w:tcW w:w="1684" w:type="dxa"/>
-          </w:tcPr>
-          <w:p>
-            <w:r>
-              <w:t>F-104S/ASA-2</w:t>
-            </w:r>
-          </w:p>
-        </w:tc>
-        <w:tc>
-          <w:tcPr>
-            <w:tcW w:w="2397" w:type="dxa"/>
+            <w:tcW w:w="2552" w:type="dxa"/>
+          </w:tcPr>
+          <w:p>
+            <w:r>
+              <w:t>F-104S</w:t>
+            </w:r>
+          </w:p>
+        </w:tc>
+        <w:tc>
+          <w:tcPr>
+            <w:tcW w:w="1929" w:type="dxa"/>
           </w:tcPr>
           <w:p/>
         </w:tc>
@@ -819,7 +870,7 @@
       <w:tr>
         <w:tc>
           <w:tcPr>
-            <w:tcW w:w="1668" w:type="dxa"/>
+            <w:tcW w:w="1410" w:type="dxa"/>
           </w:tcPr>
           <w:p>
             <w:r>
@@ -834,17 +885,17 @@
         </w:tc>
         <w:tc>
           <w:tcPr>
-            <w:tcW w:w="1384" w:type="dxa"/>
-          </w:tcPr>
-          <w:p>
-            <w:r>
-              <w:t>Tigers</w:t>
-            </w:r>
-          </w:p>
-        </w:tc>
-        <w:tc>
-          <w:tcPr>
-            <w:tcW w:w="1876" w:type="dxa"/>
+            <w:tcW w:w="1642" w:type="dxa"/>
+          </w:tcPr>
+          <w:p>
+            <w:r>
+              <w:t>Tigre</w:t>
+            </w:r>
+          </w:p>
+        </w:tc>
+        <w:tc>
+          <w:tcPr>
+            <w:tcW w:w="1476" w:type="dxa"/>
           </w:tcPr>
           <w:p>
             <w:proofErr w:type="spellStart"/>
@@ -866,17 +917,17 @@
         </w:tc>
         <w:tc>
           <w:tcPr>
-            <w:tcW w:w="1684" w:type="dxa"/>
-          </w:tcPr>
-          <w:p>
-            <w:r>
-              <w:t>F-104S/ASA-2</w:t>
-            </w:r>
-          </w:p>
-        </w:tc>
-        <w:tc>
-          <w:tcPr>
-            <w:tcW w:w="2397" w:type="dxa"/>
+            <w:tcW w:w="2552" w:type="dxa"/>
+          </w:tcPr>
+          <w:p>
+            <w:r>
+              <w:t>F-104S</w:t>
+            </w:r>
+          </w:p>
+        </w:tc>
+        <w:tc>
+          <w:tcPr>
+            <w:tcW w:w="1929" w:type="dxa"/>
           </w:tcPr>
           <w:p/>
         </w:tc>
@@ -884,7 +935,7 @@
       <w:tr>
         <w:tc>
           <w:tcPr>
-            <w:tcW w:w="1668" w:type="dxa"/>
+            <w:tcW w:w="1410" w:type="dxa"/>
           </w:tcPr>
           <w:p>
             <w:r>
@@ -899,17 +950,19 @@
         </w:tc>
         <w:tc>
           <w:tcPr>
-            <w:tcW w:w="1384" w:type="dxa"/>
-          </w:tcPr>
-          <w:p>
-            <w:r>
-              <w:t>Scarecrows</w:t>
-            </w:r>
-          </w:p>
-        </w:tc>
-        <w:tc>
-          <w:tcPr>
-            <w:tcW w:w="1876" w:type="dxa"/>
+            <w:tcW w:w="1642" w:type="dxa"/>
+          </w:tcPr>
+          <w:p>
+            <w:proofErr w:type="spellStart"/>
+            <w:r>
+              <w:t>Spauracchi</w:t>
+            </w:r>
+            <w:proofErr w:type="spellEnd"/>
+          </w:p>
+        </w:tc>
+        <w:tc>
+          <w:tcPr>
+            <w:tcW w:w="1476" w:type="dxa"/>
           </w:tcPr>
           <w:p>
             <w:r>
@@ -929,17 +982,17 @@
         </w:tc>
         <w:tc>
           <w:tcPr>
-            <w:tcW w:w="1684" w:type="dxa"/>
-          </w:tcPr>
-          <w:p>
-            <w:r>
-              <w:t>F-104S/ASA-2</w:t>
-            </w:r>
-          </w:p>
-        </w:tc>
-        <w:tc>
-          <w:tcPr>
-            <w:tcW w:w="2397" w:type="dxa"/>
+            <w:tcW w:w="2552" w:type="dxa"/>
+          </w:tcPr>
+          <w:p>
+            <w:r>
+              <w:t>F-104S</w:t>
+            </w:r>
+          </w:p>
+        </w:tc>
+        <w:tc>
+          <w:tcPr>
+            <w:tcW w:w="1929" w:type="dxa"/>
           </w:tcPr>
           <w:p/>
         </w:tc>
@@ -947,7 +1000,7 @@
       <w:tr>
         <w:tc>
           <w:tcPr>
-            <w:tcW w:w="1668" w:type="dxa"/>
+            <w:tcW w:w="1410" w:type="dxa"/>
           </w:tcPr>
           <w:p>
             <w:r>
@@ -962,19 +1015,19 @@
         </w:tc>
         <w:tc>
           <w:tcPr>
-            <w:tcW w:w="1384" w:type="dxa"/>
-          </w:tcPr>
-          <w:p>
-            <w:proofErr w:type="spellStart"/>
-            <w:r>
-              <w:t>Grayhound</w:t>
-            </w:r>
-            <w:proofErr w:type="spellEnd"/>
-          </w:p>
-        </w:tc>
-        <w:tc>
-          <w:tcPr>
-            <w:tcW w:w="1876" w:type="dxa"/>
+            <w:tcW w:w="1642" w:type="dxa"/>
+          </w:tcPr>
+          <w:p>
+            <w:proofErr w:type="spellStart"/>
+            <w:r>
+              <w:t>Veltri</w:t>
+            </w:r>
+            <w:proofErr w:type="spellEnd"/>
+          </w:p>
+        </w:tc>
+        <w:tc>
+          <w:tcPr>
+            <w:tcW w:w="1476" w:type="dxa"/>
           </w:tcPr>
           <w:p>
             <w:r>
@@ -994,17 +1047,17 @@
         </w:tc>
         <w:tc>
           <w:tcPr>
-            <w:tcW w:w="1684" w:type="dxa"/>
-          </w:tcPr>
-          <w:p>
-            <w:r>
-              <w:t>F-104S/ASA-2</w:t>
-            </w:r>
-          </w:p>
-        </w:tc>
-        <w:tc>
-          <w:tcPr>
-            <w:tcW w:w="2397" w:type="dxa"/>
+            <w:tcW w:w="2552" w:type="dxa"/>
+          </w:tcPr>
+          <w:p>
+            <w:r>
+              <w:t>F-104S</w:t>
+            </w:r>
+          </w:p>
+        </w:tc>
+        <w:tc>
+          <w:tcPr>
+            <w:tcW w:w="1929" w:type="dxa"/>
           </w:tcPr>
           <w:p/>
         </w:tc>
@@ -1012,7 +1065,7 @@
       <w:tr>
         <w:tc>
           <w:tcPr>
-            <w:tcW w:w="1668" w:type="dxa"/>
+            <w:tcW w:w="1410" w:type="dxa"/>
           </w:tcPr>
           <w:p>
             <w:r>
@@ -1027,13 +1080,17 @@
         </w:tc>
         <w:tc>
           <w:tcPr>
-            <w:tcW w:w="1384" w:type="dxa"/>
-          </w:tcPr>
-          <w:p/>
-        </w:tc>
-        <w:tc>
-          <w:tcPr>
-            <w:tcW w:w="1876" w:type="dxa"/>
+            <w:tcW w:w="1642" w:type="dxa"/>
+          </w:tcPr>
+          <w:p>
+            <w:r>
+              <w:t>Streghe</w:t>
+            </w:r>
+          </w:p>
+        </w:tc>
+        <w:tc>
+          <w:tcPr>
+            <w:tcW w:w="1476" w:type="dxa"/>
           </w:tcPr>
           <w:p>
             <w:r>
@@ -1053,17 +1110,17 @@
         </w:tc>
         <w:tc>
           <w:tcPr>
-            <w:tcW w:w="1684" w:type="dxa"/>
-          </w:tcPr>
-          <w:p>
-            <w:r>
-              <w:t>F-104S/ASA-2</w:t>
-            </w:r>
-          </w:p>
-        </w:tc>
-        <w:tc>
-          <w:tcPr>
-            <w:tcW w:w="2397" w:type="dxa"/>
+            <w:tcW w:w="2552" w:type="dxa"/>
+          </w:tcPr>
+          <w:p>
+            <w:r>
+              <w:t>F-104S</w:t>
+            </w:r>
+          </w:p>
+        </w:tc>
+        <w:tc>
+          <w:tcPr>
+            <w:tcW w:w="1929" w:type="dxa"/>
           </w:tcPr>
           <w:p/>
         </w:tc>
@@ -1141,6 +1198,9 @@
       <w:r>
         <w:t>was intended to replace the G.91 but those plans were never followed through.  The A-11 was useful in its limited ground attack role but could not compete internationally with the American A-10 or Soviet Su-25.  Only Italy and Brazil operated these aircraft and Italy only acquired 35 operational aircraft and 11 two seat training versions.</w:t>
       </w:r>
+      <w:r>
+        <w:t xml:space="preserve"> Some of the single and all of the double seat AMX were upgraded (in Northern Fury) to enable the use of PGM about two years before they were historically. </w:t>
+      </w:r>
     </w:p>
     <w:tbl>
       <w:tblPr>
@@ -1164,7 +1224,6 @@
           <w:p>
             <w:proofErr w:type="spellStart"/>
             <w:r>
-              <w:lastRenderedPageBreak/>
               <w:t>Sqn</w:t>
             </w:r>
             <w:proofErr w:type="spellEnd"/>
@@ -1242,9 +1301,11 @@
             <w:tcW w:w="1384" w:type="dxa"/>
           </w:tcPr>
           <w:p>
-            <w:r>
-              <w:t>Indians</w:t>
-            </w:r>
+            <w:proofErr w:type="spellStart"/>
+            <w:r>
+              <w:t>Indiani</w:t>
+            </w:r>
+            <w:proofErr w:type="spellEnd"/>
           </w:p>
         </w:tc>
         <w:tc>
@@ -1308,9 +1369,19 @@
             <w:tcW w:w="1384" w:type="dxa"/>
           </w:tcPr>
           <w:p>
-            <w:r>
-              <w:t>Black Cats</w:t>
-            </w:r>
+            <w:proofErr w:type="spellStart"/>
+            <w:r>
+              <w:t>Gatti</w:t>
+            </w:r>
+            <w:proofErr w:type="spellEnd"/>
+            <w:r>
+              <w:t xml:space="preserve"> </w:t>
+            </w:r>
+            <w:proofErr w:type="spellStart"/>
+            <w:r>
+              <w:t>Neri</w:t>
+            </w:r>
+            <w:proofErr w:type="spellEnd"/>
           </w:p>
         </w:tc>
         <w:tc>
@@ -1335,6 +1406,73 @@
             </w:r>
             <w:r>
               <w:t>6</w:t>
+            </w:r>
+          </w:p>
+        </w:tc>
+        <w:tc>
+          <w:tcPr>
+            <w:tcW w:w="1684" w:type="dxa"/>
+          </w:tcPr>
+          <w:p>
+            <w:r>
+              <w:t>A-11</w:t>
+            </w:r>
+          </w:p>
+        </w:tc>
+        <w:tc>
+          <w:tcPr>
+            <w:tcW w:w="2397" w:type="dxa"/>
+          </w:tcPr>
+          <w:p/>
+        </w:tc>
+      </w:tr>
+      <w:tr>
+        <w:tc>
+          <w:tcPr>
+            <w:tcW w:w="1668" w:type="dxa"/>
+          </w:tcPr>
+          <w:p>
+            <w:r>
+              <w:t xml:space="preserve">201* </w:t>
+            </w:r>
+            <w:proofErr w:type="spellStart"/>
+            <w:r>
+              <w:t>Gruppo</w:t>
+            </w:r>
+            <w:proofErr w:type="spellEnd"/>
+          </w:p>
+        </w:tc>
+        <w:tc>
+          <w:tcPr>
+            <w:tcW w:w="1384" w:type="dxa"/>
+          </w:tcPr>
+          <w:p>
+            <w:proofErr w:type="spellStart"/>
+            <w:r>
+              <w:t>Scorpioni</w:t>
+            </w:r>
+            <w:proofErr w:type="spellEnd"/>
+          </w:p>
+        </w:tc>
+        <w:tc>
+          <w:tcPr>
+            <w:tcW w:w="1876" w:type="dxa"/>
+          </w:tcPr>
+          <w:p>
+            <w:proofErr w:type="spellStart"/>
+            <w:r>
+              <w:t>Capodichino</w:t>
+            </w:r>
+            <w:proofErr w:type="spellEnd"/>
+          </w:p>
+        </w:tc>
+        <w:tc>
+          <w:tcPr>
+            <w:tcW w:w="567" w:type="dxa"/>
+          </w:tcPr>
+          <w:p>
+            <w:r>
+              <w:t>14</w:t>
             </w:r>
           </w:p>
         </w:tc>
@@ -1426,12 +1564,7 @@
         <w:t xml:space="preserve"> subsonic aircraft was considered two small and limited for front line service, but not enough A-11s were procured to replace it. </w:t>
       </w:r>
       <w:r>
-        <w:t>In Northern Fury, 65 aircraft remained wi</w:t>
-      </w:r>
-      <w:bookmarkStart w:id="0" w:name="_GoBack"/>
-      <w:bookmarkEnd w:id="0"/>
-      <w:r>
-        <w:t>th 48 employed in operational squadrons</w:t>
+        <w:t>In Northern Fury, 65 aircraft remained with 48 employed in operational squadrons</w:t>
       </w:r>
       <w:r>
         <w:t>.</w:t>
@@ -1536,9 +1669,11 @@
             <w:tcW w:w="1384" w:type="dxa"/>
           </w:tcPr>
           <w:p>
-            <w:r>
-              <w:t>Eagle</w:t>
-            </w:r>
+            <w:proofErr w:type="spellStart"/>
+            <w:r>
+              <w:t>Falchi</w:t>
+            </w:r>
+            <w:proofErr w:type="spellEnd"/>
           </w:p>
         </w:tc>
         <w:tc>
@@ -1546,11 +1681,9 @@
             <w:tcW w:w="1876" w:type="dxa"/>
           </w:tcPr>
           <w:p>
-            <w:proofErr w:type="spellStart"/>
             <w:r>
               <w:t>Brindisi</w:t>
             </w:r>
-            <w:proofErr w:type="spellEnd"/>
           </w:p>
         </w:tc>
         <w:tc>
@@ -1601,9 +1734,11 @@
             <w:tcW w:w="1384" w:type="dxa"/>
           </w:tcPr>
           <w:p>
-            <w:r>
-              <w:t>Thunderbolt</w:t>
-            </w:r>
+            <w:proofErr w:type="spellStart"/>
+            <w:r>
+              <w:t>Lampi</w:t>
+            </w:r>
+            <w:proofErr w:type="spellEnd"/>
           </w:p>
         </w:tc>
         <w:tc>
@@ -1651,7 +1786,6 @@
           <w:noProof/>
           <w:lang w:eastAsia="en-CA"/>
         </w:rPr>
-        <w:lastRenderedPageBreak/>
         <w:drawing>
           <wp:inline distT="0" distB="0" distL="0" distR="0">
             <wp:extent cx="5943600" cy="4011930"/>
@@ -1694,6 +1828,977 @@
           </wp:inline>
         </w:drawing>
       </w:r>
+    </w:p>
+    <w:p>
+      <w:hyperlink r:id="rId12" w:history="1">
+        <w:r>
+          <w:rPr>
+            <w:rStyle w:val="Hyperlink"/>
+            <w:b/>
+          </w:rPr>
+          <w:t>BR.1150 Atlantic</w:t>
+        </w:r>
+      </w:hyperlink>
+      <w:r>
+        <w:t xml:space="preserve">: A French </w:t>
+      </w:r>
+      <w:proofErr w:type="gramStart"/>
+      <w:r>
+        <w:t>designed</w:t>
+      </w:r>
+      <w:proofErr w:type="gramEnd"/>
+      <w:r>
+        <w:t xml:space="preserve"> Maritime Patrol Aircraft (MPA) primarily focused on Anti-Submarine Warfare (ASW) support to the Navy.  Italy purchased 18 which by 1994 were operated by two </w:t>
+      </w:r>
+      <w:proofErr w:type="spellStart"/>
+      <w:r>
+        <w:t>Stormo</w:t>
+      </w:r>
+      <w:proofErr w:type="spellEnd"/>
+      <w:r>
+        <w:t xml:space="preserve"> (Air Wing) each with one </w:t>
+      </w:r>
+      <w:proofErr w:type="spellStart"/>
+      <w:r>
+        <w:t>Gruppo</w:t>
+      </w:r>
+      <w:proofErr w:type="spellEnd"/>
+      <w:r>
+        <w:t xml:space="preserve"> (Squadron).</w:t>
+      </w:r>
+    </w:p>
+    <w:tbl>
+      <w:tblPr>
+        <w:tblStyle w:val="TableGrid"/>
+        <w:tblW w:w="0" w:type="auto"/>
+        <w:tblLook w:val="04A0" w:firstRow="1" w:lastRow="0" w:firstColumn="1" w:lastColumn="0" w:noHBand="0" w:noVBand="1"/>
+      </w:tblPr>
+      <w:tblGrid>
+        <w:gridCol w:w="1668"/>
+        <w:gridCol w:w="1384"/>
+        <w:gridCol w:w="1876"/>
+        <w:gridCol w:w="567"/>
+        <w:gridCol w:w="1684"/>
+        <w:gridCol w:w="2397"/>
+      </w:tblGrid>
+      <w:tr>
+        <w:tc>
+          <w:tcPr>
+            <w:tcW w:w="1668" w:type="dxa"/>
+          </w:tcPr>
+          <w:p>
+            <w:proofErr w:type="spellStart"/>
+            <w:r>
+              <w:t>Sqn</w:t>
+            </w:r>
+            <w:proofErr w:type="spellEnd"/>
+          </w:p>
+        </w:tc>
+        <w:tc>
+          <w:tcPr>
+            <w:tcW w:w="1384" w:type="dxa"/>
+          </w:tcPr>
+          <w:p>
+            <w:r>
+              <w:t>Wing</w:t>
+            </w:r>
+          </w:p>
+        </w:tc>
+        <w:tc>
+          <w:tcPr>
+            <w:tcW w:w="1876" w:type="dxa"/>
+          </w:tcPr>
+          <w:p>
+            <w:r>
+              <w:t>Location</w:t>
+            </w:r>
+          </w:p>
+        </w:tc>
+        <w:tc>
+          <w:tcPr>
+            <w:tcW w:w="567" w:type="dxa"/>
+          </w:tcPr>
+          <w:p>
+            <w:r>
+              <w:t>No.</w:t>
+            </w:r>
+          </w:p>
+        </w:tc>
+        <w:tc>
+          <w:tcPr>
+            <w:tcW w:w="1684" w:type="dxa"/>
+          </w:tcPr>
+          <w:p>
+            <w:r>
+              <w:t>Type</w:t>
+            </w:r>
+          </w:p>
+        </w:tc>
+        <w:tc>
+          <w:tcPr>
+            <w:tcW w:w="2397" w:type="dxa"/>
+          </w:tcPr>
+          <w:p>
+            <w:r>
+              <w:t>Remarks</w:t>
+            </w:r>
+          </w:p>
+        </w:tc>
+      </w:tr>
+      <w:tr>
+        <w:tc>
+          <w:tcPr>
+            <w:tcW w:w="1668" w:type="dxa"/>
+          </w:tcPr>
+          <w:p>
+            <w:r>
+              <w:t>86</w:t>
+            </w:r>
+            <w:r>
+              <w:t xml:space="preserve">* </w:t>
+            </w:r>
+            <w:proofErr w:type="spellStart"/>
+            <w:r>
+              <w:t>Gruppo</w:t>
+            </w:r>
+            <w:proofErr w:type="spellEnd"/>
+          </w:p>
+        </w:tc>
+        <w:tc>
+          <w:tcPr>
+            <w:tcW w:w="1384" w:type="dxa"/>
+          </w:tcPr>
+          <w:p>
+            <w:r>
+              <w:t xml:space="preserve">30* </w:t>
+            </w:r>
+            <w:proofErr w:type="spellStart"/>
+            <w:r>
+              <w:t>Stormo</w:t>
+            </w:r>
+            <w:proofErr w:type="spellEnd"/>
+          </w:p>
+        </w:tc>
+        <w:tc>
+          <w:tcPr>
+            <w:tcW w:w="1876" w:type="dxa"/>
+          </w:tcPr>
+          <w:p>
+            <w:r>
+              <w:t>Cagliari-</w:t>
+            </w:r>
+            <w:proofErr w:type="spellStart"/>
+            <w:r>
+              <w:t>Elmas</w:t>
+            </w:r>
+            <w:proofErr w:type="spellEnd"/>
+          </w:p>
+        </w:tc>
+        <w:tc>
+          <w:tcPr>
+            <w:tcW w:w="567" w:type="dxa"/>
+          </w:tcPr>
+          <w:p>
+            <w:r>
+              <w:t>9</w:t>
+            </w:r>
+          </w:p>
+        </w:tc>
+        <w:tc>
+          <w:tcPr>
+            <w:tcW w:w="1684" w:type="dxa"/>
+          </w:tcPr>
+          <w:p>
+            <w:r>
+              <w:t>BR.1150</w:t>
+            </w:r>
+          </w:p>
+        </w:tc>
+        <w:tc>
+          <w:tcPr>
+            <w:tcW w:w="2397" w:type="dxa"/>
+          </w:tcPr>
+          <w:p/>
+        </w:tc>
+      </w:tr>
+      <w:tr>
+        <w:tc>
+          <w:tcPr>
+            <w:tcW w:w="1668" w:type="dxa"/>
+          </w:tcPr>
+          <w:p>
+            <w:r>
+              <w:t>88</w:t>
+            </w:r>
+            <w:r>
+              <w:t xml:space="preserve">* </w:t>
+            </w:r>
+            <w:proofErr w:type="spellStart"/>
+            <w:r>
+              <w:t>Gruppo</w:t>
+            </w:r>
+            <w:proofErr w:type="spellEnd"/>
+          </w:p>
+        </w:tc>
+        <w:tc>
+          <w:tcPr>
+            <w:tcW w:w="1384" w:type="dxa"/>
+          </w:tcPr>
+          <w:p>
+            <w:r>
+              <w:t xml:space="preserve">41* </w:t>
+            </w:r>
+            <w:proofErr w:type="spellStart"/>
+            <w:r>
+              <w:t>Stormo</w:t>
+            </w:r>
+            <w:proofErr w:type="spellEnd"/>
+          </w:p>
+        </w:tc>
+        <w:tc>
+          <w:tcPr>
+            <w:tcW w:w="1876" w:type="dxa"/>
+          </w:tcPr>
+          <w:p>
+            <w:proofErr w:type="spellStart"/>
+            <w:r>
+              <w:rPr>
+                <w:rFonts w:ascii="Arial" w:hAnsi="Arial" w:cs="Arial"/>
+                <w:color w:val="222222"/>
+                <w:sz w:val="20"/>
+                <w:szCs w:val="20"/>
+                <w:shd w:val="clear" w:color="auto" w:fill="FFFFFF"/>
+              </w:rPr>
+              <w:t>Sigonella</w:t>
+            </w:r>
+            <w:proofErr w:type="spellEnd"/>
+          </w:p>
+        </w:tc>
+        <w:tc>
+          <w:tcPr>
+            <w:tcW w:w="567" w:type="dxa"/>
+          </w:tcPr>
+          <w:p>
+            <w:r>
+              <w:t>9</w:t>
+            </w:r>
+          </w:p>
+        </w:tc>
+        <w:tc>
+          <w:tcPr>
+            <w:tcW w:w="1684" w:type="dxa"/>
+          </w:tcPr>
+          <w:p>
+            <w:r>
+              <w:t>BR.1150</w:t>
+            </w:r>
+          </w:p>
+        </w:tc>
+        <w:tc>
+          <w:tcPr>
+            <w:tcW w:w="2397" w:type="dxa"/>
+          </w:tcPr>
+          <w:p/>
+        </w:tc>
+      </w:tr>
+    </w:tbl>
+    <w:p/>
+    <w:p>
+      <w:r>
+        <w:rPr>
+          <w:noProof/>
+          <w:lang w:eastAsia="en-CA"/>
+        </w:rPr>
+        <w:drawing>
+          <wp:inline distT="0" distB="0" distL="0" distR="0">
+            <wp:extent cx="9753600" cy="6515100"/>
+            <wp:effectExtent l="0" t="0" r="0" b="0"/>
+            <wp:docPr id="5" name="Picture 5"/>
+            <wp:cNvGraphicFramePr>
+              <a:graphicFrameLocks xmlns:a="http://schemas.openxmlformats.org/drawingml/2006/main" noChangeAspect="1"/>
+            </wp:cNvGraphicFramePr>
+            <a:graphic xmlns:a="http://schemas.openxmlformats.org/drawingml/2006/main">
+              <a:graphicData uri="http://schemas.openxmlformats.org/drawingml/2006/picture">
+                <pic:pic xmlns:pic="http://schemas.openxmlformats.org/drawingml/2006/picture">
+                  <pic:nvPicPr>
+                    <pic:cNvPr id="5" name="Breguet_Br_1150_Atlantic_MM40124_Aeronautica-1024x684.jpg"/>
+                    <pic:cNvPicPr/>
+                  </pic:nvPicPr>
+                  <pic:blipFill>
+                    <a:blip r:embed="rId13">
+                      <a:extLst>
+                        <a:ext uri="{28A0092B-C50C-407E-A947-70E740481C1C}">
+                          <a14:useLocalDpi xmlns:a14="http://schemas.microsoft.com/office/drawing/2010/main" val="0"/>
+                        </a:ext>
+                      </a:extLst>
+                    </a:blip>
+                    <a:stretch>
+                      <a:fillRect/>
+                    </a:stretch>
+                  </pic:blipFill>
+                  <pic:spPr>
+                    <a:xfrm>
+                      <a:off x="0" y="0"/>
+                      <a:ext cx="9753600" cy="6515100"/>
+                    </a:xfrm>
+                    <a:prstGeom prst="rect">
+                      <a:avLst/>
+                    </a:prstGeom>
+                  </pic:spPr>
+                </pic:pic>
+              </a:graphicData>
+            </a:graphic>
+          </wp:inline>
+        </w:drawing>
+      </w:r>
+    </w:p>
+    <w:p>
+      <w:hyperlink r:id="rId14" w:history="1">
+        <w:r>
+          <w:rPr>
+            <w:rStyle w:val="Hyperlink"/>
+            <w:b/>
+          </w:rPr>
+          <w:t>G.222</w:t>
+        </w:r>
+      </w:hyperlink>
+      <w:r>
+        <w:rPr>
+          <w:b/>
+        </w:rPr>
+        <w:t xml:space="preserve">: </w:t>
+      </w:r>
+      <w:r>
+        <w:t xml:space="preserve">An Italian </w:t>
+      </w:r>
+      <w:r>
+        <w:t>designed and built medium transport aircraft, the only other NATO country to purchase the G.222 was the US who acquired ten in 1990 for use in Panama (called the C-27A), although Venezuela, Nigeria</w:t>
+      </w:r>
+      <w:r>
+        <w:t>, Somalia</w:t>
+      </w:r>
+      <w:r>
+        <w:t xml:space="preserve"> UAE, Thailand, Peru, Libya and Argentina</w:t>
+      </w:r>
+      <w:r>
+        <w:t xml:space="preserve">. Compared to the French C.160 </w:t>
+      </w:r>
+      <w:proofErr w:type="spellStart"/>
+      <w:r>
+        <w:t>Transall</w:t>
+      </w:r>
+      <w:proofErr w:type="spellEnd"/>
+      <w:r>
+        <w:t xml:space="preserve"> the G.222 has shorter range, is slower and carries about half the load</w:t>
+      </w:r>
+      <w:r>
+        <w:t>.  Italy operated about 50 aircraft (not including Fire Fighting versions), 44 of them being standard transports and two Electronic Warfare versions (G.222VS), and four Radio/Radar calibration version (G.222RM).</w:t>
+      </w:r>
+    </w:p>
+    <w:tbl>
+      <w:tblPr>
+        <w:tblStyle w:val="TableGrid"/>
+        <w:tblW w:w="0" w:type="auto"/>
+        <w:tblLook w:val="04A0" w:firstRow="1" w:lastRow="0" w:firstColumn="1" w:lastColumn="0" w:noHBand="0" w:noVBand="1"/>
+      </w:tblPr>
+      <w:tblGrid>
+        <w:gridCol w:w="1668"/>
+        <w:gridCol w:w="1384"/>
+        <w:gridCol w:w="1876"/>
+        <w:gridCol w:w="567"/>
+        <w:gridCol w:w="1684"/>
+        <w:gridCol w:w="2397"/>
+      </w:tblGrid>
+      <w:tr>
+        <w:tc>
+          <w:tcPr>
+            <w:tcW w:w="1668" w:type="dxa"/>
+          </w:tcPr>
+          <w:p>
+            <w:proofErr w:type="spellStart"/>
+            <w:r>
+              <w:t>Sqn</w:t>
+            </w:r>
+            <w:proofErr w:type="spellEnd"/>
+          </w:p>
+        </w:tc>
+        <w:tc>
+          <w:tcPr>
+            <w:tcW w:w="1384" w:type="dxa"/>
+          </w:tcPr>
+          <w:p>
+            <w:r>
+              <w:t>Name</w:t>
+            </w:r>
+          </w:p>
+        </w:tc>
+        <w:tc>
+          <w:tcPr>
+            <w:tcW w:w="1876" w:type="dxa"/>
+          </w:tcPr>
+          <w:p>
+            <w:r>
+              <w:t>Location</w:t>
+            </w:r>
+          </w:p>
+        </w:tc>
+        <w:tc>
+          <w:tcPr>
+            <w:tcW w:w="567" w:type="dxa"/>
+          </w:tcPr>
+          <w:p>
+            <w:r>
+              <w:t>No.</w:t>
+            </w:r>
+          </w:p>
+        </w:tc>
+        <w:tc>
+          <w:tcPr>
+            <w:tcW w:w="1684" w:type="dxa"/>
+          </w:tcPr>
+          <w:p>
+            <w:r>
+              <w:t>Type</w:t>
+            </w:r>
+          </w:p>
+        </w:tc>
+        <w:tc>
+          <w:tcPr>
+            <w:tcW w:w="2397" w:type="dxa"/>
+          </w:tcPr>
+          <w:p>
+            <w:r>
+              <w:t>Remarks</w:t>
+            </w:r>
+          </w:p>
+        </w:tc>
+      </w:tr>
+      <w:tr>
+        <w:tc>
+          <w:tcPr>
+            <w:tcW w:w="1668" w:type="dxa"/>
+          </w:tcPr>
+          <w:p>
+            <w:r>
+              <w:t xml:space="preserve">2* </w:t>
+            </w:r>
+            <w:proofErr w:type="spellStart"/>
+            <w:r>
+              <w:t>Gruppo</w:t>
+            </w:r>
+            <w:proofErr w:type="spellEnd"/>
+          </w:p>
+        </w:tc>
+        <w:tc>
+          <w:tcPr>
+            <w:tcW w:w="1384" w:type="dxa"/>
+          </w:tcPr>
+          <w:p>
+            <w:r>
+              <w:t>Lyra</w:t>
+            </w:r>
+          </w:p>
+        </w:tc>
+        <w:tc>
+          <w:tcPr>
+            <w:tcW w:w="1876" w:type="dxa"/>
+          </w:tcPr>
+          <w:p>
+            <w:r>
+              <w:t>Pisa</w:t>
+            </w:r>
+          </w:p>
+        </w:tc>
+        <w:tc>
+          <w:tcPr>
+            <w:tcW w:w="567" w:type="dxa"/>
+          </w:tcPr>
+          <w:p>
+            <w:r>
+              <w:t>22</w:t>
+            </w:r>
+          </w:p>
+        </w:tc>
+        <w:tc>
+          <w:tcPr>
+            <w:tcW w:w="1684" w:type="dxa"/>
+          </w:tcPr>
+          <w:p>
+            <w:r>
+              <w:t>G.222A</w:t>
+            </w:r>
+          </w:p>
+        </w:tc>
+        <w:tc>
+          <w:tcPr>
+            <w:tcW w:w="2397" w:type="dxa"/>
+          </w:tcPr>
+          <w:p/>
+        </w:tc>
+      </w:tr>
+      <w:tr>
+        <w:tc>
+          <w:tcPr>
+            <w:tcW w:w="1668" w:type="dxa"/>
+          </w:tcPr>
+          <w:p>
+            <w:r>
+              <w:t xml:space="preserve">71* </w:t>
+            </w:r>
+            <w:proofErr w:type="spellStart"/>
+            <w:r>
+              <w:t>Gruppo</w:t>
+            </w:r>
+            <w:proofErr w:type="spellEnd"/>
+          </w:p>
+        </w:tc>
+        <w:tc>
+          <w:tcPr>
+            <w:tcW w:w="1384" w:type="dxa"/>
+          </w:tcPr>
+          <w:p>
+            <w:proofErr w:type="spellStart"/>
+            <w:r>
+              <w:t>Persei</w:t>
+            </w:r>
+            <w:proofErr w:type="spellEnd"/>
+          </w:p>
+        </w:tc>
+        <w:tc>
+          <w:tcPr>
+            <w:tcW w:w="1876" w:type="dxa"/>
+          </w:tcPr>
+          <w:p>
+            <w:proofErr w:type="spellStart"/>
+            <w:r>
+              <w:t>Pratica</w:t>
+            </w:r>
+            <w:proofErr w:type="spellEnd"/>
+            <w:r>
+              <w:t xml:space="preserve"> di Mare</w:t>
+            </w:r>
+          </w:p>
+        </w:tc>
+        <w:tc>
+          <w:tcPr>
+            <w:tcW w:w="567" w:type="dxa"/>
+          </w:tcPr>
+          <w:p>
+            <w:r>
+              <w:t>6</w:t>
+            </w:r>
+          </w:p>
+        </w:tc>
+        <w:tc>
+          <w:tcPr>
+            <w:tcW w:w="1684" w:type="dxa"/>
+          </w:tcPr>
+          <w:p>
+            <w:r>
+              <w:t>G.222VS/RM</w:t>
+            </w:r>
+          </w:p>
+        </w:tc>
+        <w:tc>
+          <w:tcPr>
+            <w:tcW w:w="2397" w:type="dxa"/>
+          </w:tcPr>
+          <w:p/>
+        </w:tc>
+      </w:tr>
+      <w:tr>
+        <w:tc>
+          <w:tcPr>
+            <w:tcW w:w="1668" w:type="dxa"/>
+          </w:tcPr>
+          <w:p>
+            <w:r>
+              <w:t xml:space="preserve">98* </w:t>
+            </w:r>
+            <w:proofErr w:type="spellStart"/>
+            <w:r>
+              <w:t>Groppo</w:t>
+            </w:r>
+            <w:proofErr w:type="spellEnd"/>
+          </w:p>
+        </w:tc>
+        <w:tc>
+          <w:tcPr>
+            <w:tcW w:w="1384" w:type="dxa"/>
+          </w:tcPr>
+          <w:p>
+            <w:proofErr w:type="spellStart"/>
+            <w:r>
+              <w:t>Lupi</w:t>
+            </w:r>
+            <w:proofErr w:type="spellEnd"/>
+          </w:p>
+        </w:tc>
+        <w:tc>
+          <w:tcPr>
+            <w:tcW w:w="1876" w:type="dxa"/>
+          </w:tcPr>
+          <w:p>
+            <w:r>
+              <w:t>Pisa</w:t>
+            </w:r>
+          </w:p>
+        </w:tc>
+        <w:tc>
+          <w:tcPr>
+            <w:tcW w:w="567" w:type="dxa"/>
+          </w:tcPr>
+          <w:p>
+            <w:r>
+              <w:t>22</w:t>
+            </w:r>
+          </w:p>
+        </w:tc>
+        <w:tc>
+          <w:tcPr>
+            <w:tcW w:w="1684" w:type="dxa"/>
+          </w:tcPr>
+          <w:p>
+            <w:r>
+              <w:t>G.222A</w:t>
+            </w:r>
+          </w:p>
+        </w:tc>
+        <w:tc>
+          <w:tcPr>
+            <w:tcW w:w="2397" w:type="dxa"/>
+          </w:tcPr>
+          <w:p/>
+        </w:tc>
+      </w:tr>
+    </w:tbl>
+    <w:p/>
+    <w:p>
+      <w:r>
+        <w:rPr>
+          <w:noProof/>
+          <w:lang w:eastAsia="en-CA"/>
+        </w:rPr>
+        <w:drawing>
+          <wp:inline distT="0" distB="0" distL="0" distR="0">
+            <wp:extent cx="11823700" cy="7962900"/>
+            <wp:effectExtent l="0" t="0" r="6350" b="0"/>
+            <wp:docPr id="6" name="Picture 6"/>
+            <wp:cNvGraphicFramePr>
+              <a:graphicFrameLocks xmlns:a="http://schemas.openxmlformats.org/drawingml/2006/main" noChangeAspect="1"/>
+            </wp:cNvGraphicFramePr>
+            <a:graphic xmlns:a="http://schemas.openxmlformats.org/drawingml/2006/main">
+              <a:graphicData uri="http://schemas.openxmlformats.org/drawingml/2006/picture">
+                <pic:pic xmlns:pic="http://schemas.openxmlformats.org/drawingml/2006/picture">
+                  <pic:nvPicPr>
+                    <pic:cNvPr id="6" name="G222.jpg"/>
+                    <pic:cNvPicPr/>
+                  </pic:nvPicPr>
+                  <pic:blipFill>
+                    <a:blip r:embed="rId15">
+                      <a:extLst>
+                        <a:ext uri="{28A0092B-C50C-407E-A947-70E740481C1C}">
+                          <a14:useLocalDpi xmlns:a14="http://schemas.microsoft.com/office/drawing/2010/main" val="0"/>
+                        </a:ext>
+                      </a:extLst>
+                    </a:blip>
+                    <a:stretch>
+                      <a:fillRect/>
+                    </a:stretch>
+                  </pic:blipFill>
+                  <pic:spPr>
+                    <a:xfrm>
+                      <a:off x="0" y="0"/>
+                      <a:ext cx="11825399" cy="7964044"/>
+                    </a:xfrm>
+                    <a:prstGeom prst="rect">
+                      <a:avLst/>
+                    </a:prstGeom>
+                  </pic:spPr>
+                </pic:pic>
+              </a:graphicData>
+            </a:graphic>
+          </wp:inline>
+        </w:drawing>
+      </w:r>
+    </w:p>
+    <w:p>
+      <w:r>
+        <w:rPr>
+          <w:b/>
+        </w:rPr>
+        <w:t>Other Transport Aircraft</w:t>
+      </w:r>
+      <w:r>
+        <w:t>:  Italy operated 14 C-130H Hercules and four Boeing 707 Tankers</w:t>
+      </w:r>
+    </w:p>
+    <w:tbl>
+      <w:tblPr>
+        <w:tblStyle w:val="TableGrid"/>
+        <w:tblW w:w="0" w:type="auto"/>
+        <w:tblLook w:val="04A0" w:firstRow="1" w:lastRow="0" w:firstColumn="1" w:lastColumn="0" w:noHBand="0" w:noVBand="1"/>
+      </w:tblPr>
+      <w:tblGrid>
+        <w:gridCol w:w="1668"/>
+        <w:gridCol w:w="1384"/>
+        <w:gridCol w:w="1876"/>
+        <w:gridCol w:w="567"/>
+        <w:gridCol w:w="1684"/>
+        <w:gridCol w:w="2397"/>
+      </w:tblGrid>
+      <w:tr>
+        <w:tc>
+          <w:tcPr>
+            <w:tcW w:w="1668" w:type="dxa"/>
+          </w:tcPr>
+          <w:p>
+            <w:proofErr w:type="spellStart"/>
+            <w:r>
+              <w:t>Sqn</w:t>
+            </w:r>
+            <w:proofErr w:type="spellEnd"/>
+          </w:p>
+        </w:tc>
+        <w:tc>
+          <w:tcPr>
+            <w:tcW w:w="1384" w:type="dxa"/>
+          </w:tcPr>
+          <w:p>
+            <w:r>
+              <w:t>Name</w:t>
+            </w:r>
+          </w:p>
+        </w:tc>
+        <w:tc>
+          <w:tcPr>
+            <w:tcW w:w="1876" w:type="dxa"/>
+          </w:tcPr>
+          <w:p>
+            <w:r>
+              <w:t>Location</w:t>
+            </w:r>
+          </w:p>
+        </w:tc>
+        <w:tc>
+          <w:tcPr>
+            <w:tcW w:w="567" w:type="dxa"/>
+          </w:tcPr>
+          <w:p>
+            <w:r>
+              <w:t>No.</w:t>
+            </w:r>
+          </w:p>
+        </w:tc>
+        <w:tc>
+          <w:tcPr>
+            <w:tcW w:w="1684" w:type="dxa"/>
+          </w:tcPr>
+          <w:p>
+            <w:r>
+              <w:t>Type</w:t>
+            </w:r>
+          </w:p>
+        </w:tc>
+        <w:tc>
+          <w:tcPr>
+            <w:tcW w:w="2397" w:type="dxa"/>
+          </w:tcPr>
+          <w:p>
+            <w:r>
+              <w:t>Remarks</w:t>
+            </w:r>
+          </w:p>
+        </w:tc>
+      </w:tr>
+      <w:tr>
+        <w:tc>
+          <w:tcPr>
+            <w:tcW w:w="1668" w:type="dxa"/>
+          </w:tcPr>
+          <w:p>
+            <w:r>
+              <w:t xml:space="preserve">8* </w:t>
+            </w:r>
+            <w:proofErr w:type="spellStart"/>
+            <w:r>
+              <w:t>Gruppo</w:t>
+            </w:r>
+            <w:proofErr w:type="spellEnd"/>
+          </w:p>
+        </w:tc>
+        <w:tc>
+          <w:tcPr>
+            <w:tcW w:w="1384" w:type="dxa"/>
+          </w:tcPr>
+          <w:p>
+            <w:proofErr w:type="spellStart"/>
+            <w:r>
+              <w:t>Cavalieri</w:t>
+            </w:r>
+            <w:proofErr w:type="spellEnd"/>
+          </w:p>
+        </w:tc>
+        <w:tc>
+          <w:tcPr>
+            <w:tcW w:w="1876" w:type="dxa"/>
+          </w:tcPr>
+          <w:p>
+            <w:proofErr w:type="spellStart"/>
+            <w:r>
+              <w:t>Pratica</w:t>
+            </w:r>
+            <w:proofErr w:type="spellEnd"/>
+            <w:r>
+              <w:t xml:space="preserve"> di Mare</w:t>
+            </w:r>
+          </w:p>
+        </w:tc>
+        <w:tc>
+          <w:tcPr>
+            <w:tcW w:w="567" w:type="dxa"/>
+          </w:tcPr>
+          <w:p>
+            <w:r>
+              <w:t>4</w:t>
+            </w:r>
+          </w:p>
+        </w:tc>
+        <w:tc>
+          <w:tcPr>
+            <w:tcW w:w="1684" w:type="dxa"/>
+          </w:tcPr>
+          <w:p>
+            <w:r>
+              <w:t>Boeing 707T/T</w:t>
+            </w:r>
+          </w:p>
+        </w:tc>
+        <w:tc>
+          <w:tcPr>
+            <w:tcW w:w="2397" w:type="dxa"/>
+          </w:tcPr>
+          <w:p/>
+        </w:tc>
+      </w:tr>
+      <w:tr>
+        <w:tc>
+          <w:tcPr>
+            <w:tcW w:w="1668" w:type="dxa"/>
+          </w:tcPr>
+          <w:p>
+            <w:r>
+              <w:t>50</w:t>
+            </w:r>
+            <w:r>
+              <w:t xml:space="preserve">* </w:t>
+            </w:r>
+            <w:proofErr w:type="spellStart"/>
+            <w:r>
+              <w:t>Gruppo</w:t>
+            </w:r>
+            <w:proofErr w:type="spellEnd"/>
+          </w:p>
+        </w:tc>
+        <w:tc>
+          <w:tcPr>
+            <w:tcW w:w="1384" w:type="dxa"/>
+          </w:tcPr>
+          <w:p>
+            <w:r>
+              <w:t>Vega</w:t>
+            </w:r>
+          </w:p>
+        </w:tc>
+        <w:tc>
+          <w:tcPr>
+            <w:tcW w:w="1876" w:type="dxa"/>
+          </w:tcPr>
+          <w:p>
+            <w:r>
+              <w:t>Pisa</w:t>
+            </w:r>
+          </w:p>
+        </w:tc>
+        <w:tc>
+          <w:tcPr>
+            <w:tcW w:w="567" w:type="dxa"/>
+          </w:tcPr>
+          <w:p>
+            <w:r>
+              <w:t>14</w:t>
+            </w:r>
+          </w:p>
+        </w:tc>
+        <w:tc>
+          <w:tcPr>
+            <w:tcW w:w="1684" w:type="dxa"/>
+          </w:tcPr>
+          <w:p>
+            <w:r>
+              <w:t>C-130H</w:t>
+            </w:r>
+          </w:p>
+        </w:tc>
+        <w:tc>
+          <w:tcPr>
+            <w:tcW w:w="2397" w:type="dxa"/>
+          </w:tcPr>
+          <w:p/>
+        </w:tc>
+      </w:tr>
+    </w:tbl>
+    <w:p/>
+    <w:p>
+      <w:bookmarkStart w:id="0" w:name="_GoBack"/>
+      <w:r>
+        <w:rPr>
+          <w:noProof/>
+          <w:lang w:eastAsia="en-CA"/>
+        </w:rPr>
+        <w:drawing>
+          <wp:inline distT="0" distB="0" distL="0" distR="0">
+            <wp:extent cx="7900416" cy="5925312"/>
+            <wp:effectExtent l="0" t="0" r="5715" b="0"/>
+            <wp:docPr id="7" name="Picture 7"/>
+            <wp:cNvGraphicFramePr>
+              <a:graphicFrameLocks xmlns:a="http://schemas.openxmlformats.org/drawingml/2006/main" noChangeAspect="1"/>
+            </wp:cNvGraphicFramePr>
+            <a:graphic xmlns:a="http://schemas.openxmlformats.org/drawingml/2006/main">
+              <a:graphicData uri="http://schemas.openxmlformats.org/drawingml/2006/picture">
+                <pic:pic xmlns:pic="http://schemas.openxmlformats.org/drawingml/2006/picture">
+                  <pic:nvPicPr>
+                    <pic:cNvPr id="7" name="Boeing_707_refuelling_MB-339.jpg"/>
+                    <pic:cNvPicPr/>
+                  </pic:nvPicPr>
+                  <pic:blipFill>
+                    <a:blip r:embed="rId16" cstate="print">
+                      <a:extLst>
+                        <a:ext uri="{28A0092B-C50C-407E-A947-70E740481C1C}">
+                          <a14:useLocalDpi xmlns:a14="http://schemas.microsoft.com/office/drawing/2010/main" val="0"/>
+                        </a:ext>
+                      </a:extLst>
+                    </a:blip>
+                    <a:stretch>
+                      <a:fillRect/>
+                    </a:stretch>
+                  </pic:blipFill>
+                  <pic:spPr>
+                    <a:xfrm>
+                      <a:off x="0" y="0"/>
+                      <a:ext cx="7900416" cy="5925312"/>
+                    </a:xfrm>
+                    <a:prstGeom prst="rect">
+                      <a:avLst/>
+                    </a:prstGeom>
+                  </pic:spPr>
+                </pic:pic>
+              </a:graphicData>
+            </a:graphic>
+          </wp:inline>
+        </w:drawing>
+      </w:r>
+      <w:bookmarkEnd w:id="0"/>
     </w:p>
     <w:sectPr>
       <w:pgSz w:w="12240" w:h="15840"/>
@@ -2103,7 +3208,6 @@
   <w:style w:type="character" w:default="1" w:styleId="DefaultParagraphFont">
     <w:name w:val="Default Paragraph Font"/>
     <w:uiPriority w:val="1"/>
-    <w:semiHidden/>
     <w:unhideWhenUsed/>
   </w:style>
   <w:style w:type="table" w:default="1" w:styleId="TableNormal">

</xml_diff>